<commit_message>
Updated UI design, now using bootstrap 4
</commit_message>
<xml_diff>
--- a/Project_Diary.docx
+++ b/Project_Diary.docx
@@ -347,12 +347,7 @@
               <w:t xml:space="preserve">. Never use that command again. </w:t>
             </w:r>
             <w:r>
-              <w:t xml:space="preserve">Removes files permanently </w:t>
-            </w:r>
-            <w:bookmarkStart w:id="0" w:name="_GoBack"/>
-            <w:bookmarkEnd w:id="0"/>
-            <w:r>
-              <w:t>not just from staging area.</w:t>
+              <w:t>Removes files permanently not just from staging area.</w:t>
             </w:r>
           </w:p>
         </w:tc>
@@ -446,6 +441,55 @@
             <w:r>
               <w:t>Started the Project Outline</w:t>
             </w:r>
+          </w:p>
+        </w:tc>
+      </w:tr>
+      <w:tr>
+        <w:tc>
+          <w:tcPr>
+            <w:cnfStyle w:val="001000000000" w:firstRow="0" w:lastRow="0" w:firstColumn="1" w:lastColumn="0" w:oddVBand="0" w:evenVBand="0" w:oddHBand="0" w:evenHBand="0" w:firstRowFirstColumn="0" w:firstRowLastColumn="0" w:lastRowFirstColumn="0" w:lastRowLastColumn="0"/>
+            <w:tcW w:w="1129" w:type="dxa"/>
+          </w:tcPr>
+          <w:p>
+            <w:r>
+              <w:t>31/01/2019</w:t>
+            </w:r>
+          </w:p>
+        </w:tc>
+        <w:tc>
+          <w:tcPr>
+            <w:tcW w:w="1418" w:type="dxa"/>
+          </w:tcPr>
+          <w:p>
+            <w:pPr>
+              <w:cnfStyle w:val="000000000000" w:firstRow="0" w:lastRow="0" w:firstColumn="0" w:lastColumn="0" w:oddVBand="0" w:evenVBand="0" w:oddHBand="0" w:evenHBand="0" w:firstRowFirstColumn="0" w:firstRowLastColumn="0" w:lastRowFirstColumn="0" w:lastRowLastColumn="0"/>
+            </w:pPr>
+            <w:r>
+              <w:t>Support Work</w:t>
+            </w:r>
+          </w:p>
+        </w:tc>
+        <w:tc>
+          <w:tcPr>
+            <w:tcW w:w="6469" w:type="dxa"/>
+          </w:tcPr>
+          <w:p>
+            <w:pPr>
+              <w:cnfStyle w:val="000000000000" w:firstRow="0" w:lastRow="0" w:firstColumn="0" w:lastColumn="0" w:oddVBand="0" w:evenVBand="0" w:oddHBand="0" w:evenHBand="0" w:firstRowFirstColumn="0" w:firstRowLastColumn="0" w:lastRowFirstColumn="0" w:lastRowLastColumn="0"/>
+            </w:pPr>
+            <w:r>
+              <w:t xml:space="preserve">Set up local git repository and remote repository on </w:t>
+            </w:r>
+            <w:proofErr w:type="spellStart"/>
+            <w:r>
+              <w:t>github</w:t>
+            </w:r>
+            <w:proofErr w:type="spellEnd"/>
+            <w:r>
+              <w:t>.</w:t>
+            </w:r>
+            <w:bookmarkStart w:id="0" w:name="_GoBack"/>
+            <w:bookmarkEnd w:id="0"/>
           </w:p>
         </w:tc>
       </w:tr>

</xml_diff>

<commit_message>
Updated Diary for the day
</commit_message>
<xml_diff>
--- a/Project_Diary.docx
+++ b/Project_Diary.docx
@@ -651,13 +651,49 @@
               <w:t xml:space="preserve">Not sure about UI testing because if done all at the end might not have enough time to make all changes </w:t>
             </w:r>
             <w:r>
-              <w:t xml:space="preserve">based of feedback. Could do UI testing for each feature after each one has been implemented but then would have to organise multiple UI testing events. Supervisor suggested building mock UI to use for testing but </w:t>
+              <w:t>based of feedback. Could do UI testing for each feature after each one has been implemented but then would have to organise multiple UI testing events. Supervisor suggested building mock UI to use for testing but unsure how this would work if pages are purely visual with no backend data. ASK ABOUT THIS!</w:t>
+            </w:r>
+          </w:p>
+        </w:tc>
+      </w:tr>
+      <w:tr>
+        <w:tc>
+          <w:tcPr>
+            <w:cnfStyle w:val="001000000000" w:firstRow="0" w:lastRow="0" w:firstColumn="1" w:lastColumn="0" w:oddVBand="0" w:evenVBand="0" w:oddHBand="0" w:evenHBand="0" w:firstRowFirstColumn="0" w:firstRowLastColumn="0" w:lastRowFirstColumn="0" w:lastRowLastColumn="0"/>
+            <w:tcW w:w="1129" w:type="dxa"/>
+          </w:tcPr>
+          <w:p>
+            <w:r>
+              <w:t>01/02/2019</w:t>
+            </w:r>
+          </w:p>
+        </w:tc>
+        <w:tc>
+          <w:tcPr>
+            <w:tcW w:w="1418" w:type="dxa"/>
+          </w:tcPr>
+          <w:p>
+            <w:pPr>
+              <w:cnfStyle w:val="000000000000" w:firstRow="0" w:lastRow="0" w:firstColumn="0" w:lastColumn="0" w:oddVBand="0" w:evenVBand="0" w:oddHBand="0" w:evenHBand="0" w:firstRowFirstColumn="0" w:firstRowLastColumn="0" w:lastRowFirstColumn="0" w:lastRowLastColumn="0"/>
+            </w:pPr>
+            <w:r>
+              <w:t>Main Work</w:t>
+            </w:r>
+          </w:p>
+        </w:tc>
+        <w:tc>
+          <w:tcPr>
+            <w:tcW w:w="6469" w:type="dxa"/>
+          </w:tcPr>
+          <w:p>
+            <w:pPr>
+              <w:cnfStyle w:val="000000000000" w:firstRow="0" w:lastRow="0" w:firstColumn="0" w:lastColumn="0" w:oddVBand="0" w:evenVBand="0" w:oddHBand="0" w:evenHBand="0" w:firstRowFirstColumn="0" w:firstRowLastColumn="0" w:lastRowFirstColumn="0" w:lastRowLastColumn="0"/>
+            </w:pPr>
+            <w:r>
+              <w:t>Continued building the mock UI and learning bootstrap 4 while doing so.</w:t>
             </w:r>
             <w:bookmarkStart w:id="0" w:name="_GoBack"/>
             <w:bookmarkEnd w:id="0"/>
-            <w:r>
-              <w:t>unsure how this would work if pages are purely visual with no backend data. ASK ABOUT THIS!</w:t>
-            </w:r>
           </w:p>
         </w:tc>
       </w:tr>

</xml_diff>

<commit_message>
Changed UI to be more responsive
</commit_message>
<xml_diff>
--- a/Project_Diary.docx
+++ b/Project_Diary.docx
@@ -794,7 +794,7 @@
               <w:cnfStyle w:val="000000000000" w:firstRow="0" w:lastRow="0" w:firstColumn="0" w:lastColumn="0" w:oddVBand="0" w:evenVBand="0" w:oddHBand="0" w:evenHBand="0" w:firstRowFirstColumn="0" w:firstRowLastColumn="0" w:lastRowFirstColumn="0" w:lastRowLastColumn="0"/>
             </w:pPr>
             <w:r>
-              <w:t>Support Work</w:t>
+              <w:t>Idea</w:t>
             </w:r>
           </w:p>
         </w:tc>
@@ -807,10 +807,58 @@
               <w:cnfStyle w:val="000000000000" w:firstRow="0" w:lastRow="0" w:firstColumn="0" w:lastColumn="0" w:oddVBand="0" w:evenVBand="0" w:oddHBand="0" w:evenHBand="0" w:firstRowFirstColumn="0" w:firstRowLastColumn="0" w:lastRowFirstColumn="0" w:lastRowLastColumn="0"/>
             </w:pPr>
             <w:r>
-              <w:t>Created Learning branch on Git to walkthrough Django guides and practice building small web apps in Django.</w:t>
+              <w:t xml:space="preserve">Thinking of displaying most lecture data using graphs drawn on the canvas in </w:t>
+            </w:r>
+            <w:proofErr w:type="spellStart"/>
+            <w:r>
+              <w:t>Javascript</w:t>
+            </w:r>
+            <w:proofErr w:type="spellEnd"/>
+            <w:r>
+              <w:t>, would be a nice way for me to use my client side graphics experience and could look really nice.</w:t>
             </w:r>
             <w:bookmarkStart w:id="0" w:name="_GoBack"/>
             <w:bookmarkEnd w:id="0"/>
+          </w:p>
+        </w:tc>
+      </w:tr>
+      <w:tr>
+        <w:tc>
+          <w:tcPr>
+            <w:cnfStyle w:val="001000000000" w:firstRow="0" w:lastRow="0" w:firstColumn="1" w:lastColumn="0" w:oddVBand="0" w:evenVBand="0" w:oddHBand="0" w:evenHBand="0" w:firstRowFirstColumn="0" w:firstRowLastColumn="0" w:lastRowFirstColumn="0" w:lastRowLastColumn="0"/>
+            <w:tcW w:w="1298" w:type="dxa"/>
+          </w:tcPr>
+          <w:p>
+            <w:r>
+              <w:lastRenderedPageBreak/>
+              <w:t>03/02/2019</w:t>
+            </w:r>
+          </w:p>
+        </w:tc>
+        <w:tc>
+          <w:tcPr>
+            <w:tcW w:w="1402" w:type="dxa"/>
+          </w:tcPr>
+          <w:p>
+            <w:pPr>
+              <w:cnfStyle w:val="000000000000" w:firstRow="0" w:lastRow="0" w:firstColumn="0" w:lastColumn="0" w:oddVBand="0" w:evenVBand="0" w:oddHBand="0" w:evenHBand="0" w:firstRowFirstColumn="0" w:firstRowLastColumn="0" w:lastRowFirstColumn="0" w:lastRowLastColumn="0"/>
+            </w:pPr>
+            <w:r>
+              <w:t>Support Work</w:t>
+            </w:r>
+          </w:p>
+        </w:tc>
+        <w:tc>
+          <w:tcPr>
+            <w:tcW w:w="6316" w:type="dxa"/>
+          </w:tcPr>
+          <w:p>
+            <w:pPr>
+              <w:cnfStyle w:val="000000000000" w:firstRow="0" w:lastRow="0" w:firstColumn="0" w:lastColumn="0" w:oddVBand="0" w:evenVBand="0" w:oddHBand="0" w:evenHBand="0" w:firstRowFirstColumn="0" w:firstRowLastColumn="0" w:lastRowFirstColumn="0" w:lastRowLastColumn="0"/>
+            </w:pPr>
+            <w:r>
+              <w:t>Created Learning branch on Git to walkthrough Django guides and practice building small web apps in Django.</w:t>
+            </w:r>
           </w:p>
         </w:tc>
       </w:tr>
@@ -821,7 +869,6 @@
         <w:pStyle w:val="Heading2"/>
       </w:pPr>
       <w:r>
-        <w:lastRenderedPageBreak/>
         <w:t>Weekly Review</w:t>
       </w:r>
     </w:p>

</xml_diff>

<commit_message>
Added dates to bibliography & updated project diary
</commit_message>
<xml_diff>
--- a/Project_Diary.docx
+++ b/Project_Diary.docx
@@ -817,9 +817,294 @@
             <w:r>
               <w:t>, would be a nice way for me to use my client side graphics experience and could look really nice.</w:t>
             </w:r>
+          </w:p>
+        </w:tc>
+      </w:tr>
+      <w:tr>
+        <w:tc>
+          <w:tcPr>
+            <w:cnfStyle w:val="001000000000" w:firstRow="0" w:lastRow="0" w:firstColumn="1" w:lastColumn="0" w:oddVBand="0" w:evenVBand="0" w:oddHBand="0" w:evenHBand="0" w:firstRowFirstColumn="0" w:firstRowLastColumn="0" w:lastRowFirstColumn="0" w:lastRowLastColumn="0"/>
+            <w:tcW w:w="1298" w:type="dxa"/>
+          </w:tcPr>
+          <w:p>
+            <w:r>
+              <w:lastRenderedPageBreak/>
+              <w:t>03/02/2019</w:t>
+            </w:r>
+          </w:p>
+        </w:tc>
+        <w:tc>
+          <w:tcPr>
+            <w:tcW w:w="1402" w:type="dxa"/>
+          </w:tcPr>
+          <w:p>
+            <w:pPr>
+              <w:cnfStyle w:val="000000000000" w:firstRow="0" w:lastRow="0" w:firstColumn="0" w:lastColumn="0" w:oddVBand="0" w:evenVBand="0" w:oddHBand="0" w:evenHBand="0" w:firstRowFirstColumn="0" w:firstRowLastColumn="0" w:lastRowFirstColumn="0" w:lastRowLastColumn="0"/>
+            </w:pPr>
+            <w:r>
+              <w:t>Support Work</w:t>
+            </w:r>
+          </w:p>
+        </w:tc>
+        <w:tc>
+          <w:tcPr>
+            <w:tcW w:w="6316" w:type="dxa"/>
+          </w:tcPr>
+          <w:p>
+            <w:pPr>
+              <w:cnfStyle w:val="000000000000" w:firstRow="0" w:lastRow="0" w:firstColumn="0" w:lastColumn="0" w:oddVBand="0" w:evenVBand="0" w:oddHBand="0" w:evenHBand="0" w:firstRowFirstColumn="0" w:firstRowLastColumn="0" w:lastRowFirstColumn="0" w:lastRowLastColumn="0"/>
+            </w:pPr>
+            <w:r>
+              <w:t>Created Learning branch on Git to walkthrough Django guides and practice building small web apps in Django.</w:t>
+            </w:r>
+          </w:p>
+        </w:tc>
+      </w:tr>
+      <w:tr>
+        <w:tc>
+          <w:tcPr>
+            <w:cnfStyle w:val="001000000000" w:firstRow="0" w:lastRow="0" w:firstColumn="1" w:lastColumn="0" w:oddVBand="0" w:evenVBand="0" w:oddHBand="0" w:evenHBand="0" w:firstRowFirstColumn="0" w:firstRowLastColumn="0" w:lastRowFirstColumn="0" w:lastRowLastColumn="0"/>
+            <w:tcW w:w="1298" w:type="dxa"/>
+          </w:tcPr>
+          <w:p>
+            <w:r>
+              <w:t>03/02/2019</w:t>
+            </w:r>
+          </w:p>
+        </w:tc>
+        <w:tc>
+          <w:tcPr>
+            <w:tcW w:w="1402" w:type="dxa"/>
+          </w:tcPr>
+          <w:p>
+            <w:pPr>
+              <w:cnfStyle w:val="000000000000" w:firstRow="0" w:lastRow="0" w:firstColumn="0" w:lastColumn="0" w:oddVBand="0" w:evenVBand="0" w:oddHBand="0" w:evenHBand="0" w:firstRowFirstColumn="0" w:firstRowLastColumn="0" w:lastRowFirstColumn="0" w:lastRowLastColumn="0"/>
+            </w:pPr>
+            <w:r>
+              <w:t>Main Work</w:t>
+            </w:r>
+          </w:p>
+        </w:tc>
+        <w:tc>
+          <w:tcPr>
+            <w:tcW w:w="6316" w:type="dxa"/>
+          </w:tcPr>
+          <w:p>
+            <w:pPr>
+              <w:cnfStyle w:val="000000000000" w:firstRow="0" w:lastRow="0" w:firstColumn="0" w:lastColumn="0" w:oddVBand="0" w:evenVBand="0" w:oddHBand="0" w:evenHBand="0" w:firstRowFirstColumn="0" w:firstRowLastColumn="0" w:lastRowFirstColumn="0" w:lastRowLastColumn="0"/>
+            </w:pPr>
+            <w:r>
+              <w:t xml:space="preserve">Finished writing first draft of UI mock ups. </w:t>
+            </w:r>
+          </w:p>
+        </w:tc>
+      </w:tr>
+      <w:tr>
+        <w:tc>
+          <w:tcPr>
+            <w:cnfStyle w:val="001000000000" w:firstRow="0" w:lastRow="0" w:firstColumn="1" w:lastColumn="0" w:oddVBand="0" w:evenVBand="0" w:oddHBand="0" w:evenHBand="0" w:firstRowFirstColumn="0" w:firstRowLastColumn="0" w:lastRowFirstColumn="0" w:lastRowLastColumn="0"/>
+            <w:tcW w:w="1298" w:type="dxa"/>
+          </w:tcPr>
+          <w:p>
+            <w:r>
+              <w:t>03/02/2019</w:t>
+            </w:r>
+          </w:p>
+        </w:tc>
+        <w:tc>
+          <w:tcPr>
+            <w:tcW w:w="1402" w:type="dxa"/>
+          </w:tcPr>
+          <w:p>
+            <w:pPr>
+              <w:cnfStyle w:val="000000000000" w:firstRow="0" w:lastRow="0" w:firstColumn="0" w:lastColumn="0" w:oddVBand="0" w:evenVBand="0" w:oddHBand="0" w:evenHBand="0" w:firstRowFirstColumn="0" w:firstRowLastColumn="0" w:lastRowFirstColumn="0" w:lastRowLastColumn="0"/>
+            </w:pPr>
+            <w:r>
+              <w:t>Idea</w:t>
+            </w:r>
+          </w:p>
+        </w:tc>
+        <w:tc>
+          <w:tcPr>
+            <w:tcW w:w="6316" w:type="dxa"/>
+          </w:tcPr>
+          <w:p>
+            <w:pPr>
+              <w:cnfStyle w:val="000000000000" w:firstRow="0" w:lastRow="0" w:firstColumn="0" w:lastColumn="0" w:oddVBand="0" w:evenVBand="0" w:oddHBand="0" w:evenHBand="0" w:firstRowFirstColumn="0" w:firstRowLastColumn="0" w:lastRowFirstColumn="0" w:lastRowLastColumn="0"/>
+            </w:pPr>
+            <w:r>
+              <w:t>Need to take UI Mock-ups to supervisor so he can see what is good or bad and try to tease out more requirements. I FEEL THE DESIGN IS NOT CURRENTLY GOOD ENOUGH FOR A ROBUST SYSTEM. Next main item alongside learning needs to be requirements spec.</w:t>
+            </w:r>
+          </w:p>
+        </w:tc>
+      </w:tr>
+      <w:tr>
+        <w:tc>
+          <w:tcPr>
+            <w:cnfStyle w:val="001000000000" w:firstRow="0" w:lastRow="0" w:firstColumn="1" w:lastColumn="0" w:oddVBand="0" w:evenVBand="0" w:oddHBand="0" w:evenHBand="0" w:firstRowFirstColumn="0" w:firstRowLastColumn="0" w:lastRowFirstColumn="0" w:lastRowLastColumn="0"/>
+            <w:tcW w:w="1298" w:type="dxa"/>
+          </w:tcPr>
+          <w:p>
+            <w:r>
+              <w:t>04/02/2019</w:t>
+            </w:r>
+          </w:p>
+        </w:tc>
+        <w:tc>
+          <w:tcPr>
+            <w:tcW w:w="1402" w:type="dxa"/>
+          </w:tcPr>
+          <w:p>
+            <w:pPr>
+              <w:cnfStyle w:val="000000000000" w:firstRow="0" w:lastRow="0" w:firstColumn="0" w:lastColumn="0" w:oddVBand="0" w:evenVBand="0" w:oddHBand="0" w:evenHBand="0" w:firstRowFirstColumn="0" w:firstRowLastColumn="0" w:lastRowFirstColumn="0" w:lastRowLastColumn="0"/>
+            </w:pPr>
+            <w:r>
+              <w:t>Main Work</w:t>
+            </w:r>
+          </w:p>
+        </w:tc>
+        <w:tc>
+          <w:tcPr>
+            <w:tcW w:w="6316" w:type="dxa"/>
+          </w:tcPr>
+          <w:p>
+            <w:pPr>
+              <w:cnfStyle w:val="000000000000" w:firstRow="0" w:lastRow="0" w:firstColumn="0" w:lastColumn="0" w:oddVBand="0" w:evenVBand="0" w:oddHBand="0" w:evenHBand="0" w:firstRowFirstColumn="0" w:firstRowLastColumn="0" w:lastRowFirstColumn="0" w:lastRowLastColumn="0"/>
+            </w:pPr>
+            <w:r>
+              <w:t>Added first draft bibliography to project outline document.</w:t>
+            </w:r>
+          </w:p>
+        </w:tc>
+      </w:tr>
+      <w:tr>
+        <w:tc>
+          <w:tcPr>
+            <w:cnfStyle w:val="001000000000" w:firstRow="0" w:lastRow="0" w:firstColumn="1" w:lastColumn="0" w:oddVBand="0" w:evenVBand="0" w:oddHBand="0" w:evenHBand="0" w:firstRowFirstColumn="0" w:firstRowLastColumn="0" w:lastRowFirstColumn="0" w:lastRowLastColumn="0"/>
+            <w:tcW w:w="1298" w:type="dxa"/>
+          </w:tcPr>
+          <w:p>
+            <w:r>
+              <w:t>04/02/2019</w:t>
+            </w:r>
+          </w:p>
+        </w:tc>
+        <w:tc>
+          <w:tcPr>
+            <w:tcW w:w="1402" w:type="dxa"/>
+          </w:tcPr>
+          <w:p>
+            <w:pPr>
+              <w:cnfStyle w:val="000000000000" w:firstRow="0" w:lastRow="0" w:firstColumn="0" w:lastColumn="0" w:oddVBand="0" w:evenVBand="0" w:oddHBand="0" w:evenHBand="0" w:firstRowFirstColumn="0" w:firstRowLastColumn="0" w:lastRowFirstColumn="0" w:lastRowLastColumn="0"/>
+            </w:pPr>
+            <w:r>
+              <w:t>Note</w:t>
+            </w:r>
+          </w:p>
+        </w:tc>
+        <w:tc>
+          <w:tcPr>
+            <w:tcW w:w="6316" w:type="dxa"/>
+          </w:tcPr>
+          <w:p>
+            <w:pPr>
+              <w:cnfStyle w:val="000000000000" w:firstRow="0" w:lastRow="0" w:firstColumn="0" w:lastColumn="0" w:oddVBand="0" w:evenVBand="0" w:oddHBand="0" w:evenHBand="0" w:firstRowFirstColumn="0" w:firstRowLastColumn="0" w:lastRowFirstColumn="0" w:lastRowLastColumn="0"/>
+            </w:pPr>
+            <w:r>
+              <w:t>TODOs in next supervisor meeting:</w:t>
+            </w:r>
+          </w:p>
+          <w:p>
+            <w:pPr>
+              <w:pStyle w:val="ListParagraph"/>
+              <w:numPr>
+                <w:ilvl w:val="0"/>
+                <w:numId w:val="3"/>
+              </w:numPr>
+              <w:cnfStyle w:val="000000000000" w:firstRow="0" w:lastRow="0" w:firstColumn="0" w:lastColumn="0" w:oddVBand="0" w:evenVBand="0" w:oddHBand="0" w:evenHBand="0" w:firstRowFirstColumn="0" w:firstRowLastColumn="0" w:lastRowFirstColumn="0" w:lastRowLastColumn="0"/>
+            </w:pPr>
+            <w:r>
+              <w:t>Show him project diary</w:t>
+            </w:r>
+          </w:p>
+          <w:p>
+            <w:pPr>
+              <w:pStyle w:val="ListParagraph"/>
+              <w:numPr>
+                <w:ilvl w:val="0"/>
+                <w:numId w:val="3"/>
+              </w:numPr>
+              <w:cnfStyle w:val="000000000000" w:firstRow="0" w:lastRow="0" w:firstColumn="0" w:lastColumn="0" w:oddVBand="0" w:evenVBand="0" w:oddHBand="0" w:evenHBand="0" w:firstRowFirstColumn="0" w:firstRowLastColumn="0" w:lastRowFirstColumn="0" w:lastRowLastColumn="0"/>
+            </w:pPr>
+            <w:r>
+              <w:t xml:space="preserve">Give him </w:t>
+            </w:r>
+            <w:proofErr w:type="spellStart"/>
+            <w:r>
+              <w:t>github</w:t>
+            </w:r>
+            <w:proofErr w:type="spellEnd"/>
+            <w:r>
+              <w:t xml:space="preserve"> URL</w:t>
+            </w:r>
+          </w:p>
+          <w:p>
+            <w:pPr>
+              <w:pStyle w:val="ListParagraph"/>
+              <w:numPr>
+                <w:ilvl w:val="0"/>
+                <w:numId w:val="3"/>
+              </w:numPr>
+              <w:cnfStyle w:val="000000000000" w:firstRow="0" w:lastRow="0" w:firstColumn="0" w:lastColumn="0" w:oddVBand="0" w:evenVBand="0" w:oddHBand="0" w:evenHBand="0" w:firstRowFirstColumn="0" w:firstRowLastColumn="0" w:lastRowFirstColumn="0" w:lastRowLastColumn="0"/>
+            </w:pPr>
+            <w:r>
+              <w:t>Ask him to advise on improvements to project outline draft</w:t>
+            </w:r>
+          </w:p>
+          <w:p>
+            <w:pPr>
+              <w:pStyle w:val="ListParagraph"/>
+              <w:numPr>
+                <w:ilvl w:val="0"/>
+                <w:numId w:val="3"/>
+              </w:numPr>
+              <w:cnfStyle w:val="000000000000" w:firstRow="0" w:lastRow="0" w:firstColumn="0" w:lastColumn="0" w:oddVBand="0" w:evenVBand="0" w:oddHBand="0" w:evenHBand="0" w:firstRowFirstColumn="0" w:firstRowLastColumn="0" w:lastRowFirstColumn="0" w:lastRowLastColumn="0"/>
+            </w:pPr>
+            <w:r>
+              <w:t xml:space="preserve">Tell him </w:t>
+            </w:r>
+            <w:r>
+              <w:t>I have decided on FDD as my process</w:t>
+            </w:r>
+          </w:p>
+          <w:p>
+            <w:pPr>
+              <w:pStyle w:val="ListParagraph"/>
+              <w:numPr>
+                <w:ilvl w:val="0"/>
+                <w:numId w:val="3"/>
+              </w:numPr>
+              <w:cnfStyle w:val="000000000000" w:firstRow="0" w:lastRow="0" w:firstColumn="0" w:lastColumn="0" w:oddVBand="0" w:evenVBand="0" w:oddHBand="0" w:evenHBand="0" w:firstRowFirstColumn="0" w:firstRowLastColumn="0" w:lastRowFirstColumn="0" w:lastRowLastColumn="0"/>
+            </w:pPr>
+            <w:r>
+              <w:t>Ask where testing UI should be in process!</w:t>
+            </w:r>
             <w:bookmarkStart w:id="0" w:name="_GoBack"/>
             <w:bookmarkEnd w:id="0"/>
           </w:p>
+          <w:p>
+            <w:pPr>
+              <w:pStyle w:val="ListParagraph"/>
+              <w:numPr>
+                <w:ilvl w:val="0"/>
+                <w:numId w:val="3"/>
+              </w:numPr>
+              <w:cnfStyle w:val="000000000000" w:firstRow="0" w:lastRow="0" w:firstColumn="0" w:lastColumn="0" w:oddVBand="0" w:evenVBand="0" w:oddHBand="0" w:evenHBand="0" w:firstRowFirstColumn="0" w:firstRowLastColumn="0" w:lastRowFirstColumn="0" w:lastRowLastColumn="0"/>
+            </w:pPr>
+            <w:r>
+              <w:t>Show him Mock UI and talk through requirements</w:t>
+            </w:r>
+          </w:p>
         </w:tc>
       </w:tr>
       <w:tr>
@@ -828,12 +1113,7 @@
             <w:cnfStyle w:val="001000000000" w:firstRow="0" w:lastRow="0" w:firstColumn="1" w:lastColumn="0" w:oddVBand="0" w:evenVBand="0" w:oddHBand="0" w:evenHBand="0" w:firstRowFirstColumn="0" w:firstRowLastColumn="0" w:lastRowFirstColumn="0" w:lastRowLastColumn="0"/>
             <w:tcW w:w="1298" w:type="dxa"/>
           </w:tcPr>
-          <w:p>
-            <w:r>
-              <w:lastRenderedPageBreak/>
-              <w:t>03/02/2019</w:t>
-            </w:r>
-          </w:p>
+          <w:p/>
         </w:tc>
         <w:tc>
           <w:tcPr>
@@ -843,9 +1123,6 @@
             <w:pPr>
               <w:cnfStyle w:val="000000000000" w:firstRow="0" w:lastRow="0" w:firstColumn="0" w:lastColumn="0" w:oddVBand="0" w:evenVBand="0" w:oddHBand="0" w:evenHBand="0" w:firstRowFirstColumn="0" w:firstRowLastColumn="0" w:lastRowFirstColumn="0" w:lastRowLastColumn="0"/>
             </w:pPr>
-            <w:r>
-              <w:t>Support Work</w:t>
-            </w:r>
           </w:p>
         </w:tc>
         <w:tc>
@@ -856,9 +1133,6 @@
             <w:pPr>
               <w:cnfStyle w:val="000000000000" w:firstRow="0" w:lastRow="0" w:firstColumn="0" w:lastColumn="0" w:oddVBand="0" w:evenVBand="0" w:oddHBand="0" w:evenHBand="0" w:firstRowFirstColumn="0" w:firstRowLastColumn="0" w:lastRowFirstColumn="0" w:lastRowLastColumn="0"/>
             </w:pPr>
-            <w:r>
-              <w:t>Created Learning branch on Git to walkthrough Django guides and practice building small web apps in Django.</w:t>
-            </w:r>
           </w:p>
         </w:tc>
       </w:tr>
@@ -923,6 +1197,119 @@
 <file path=word/numbering.xml><?xml version="1.0" encoding="utf-8"?>
 <w:numbering xmlns:wpc="http://schemas.microsoft.com/office/word/2010/wordprocessingCanvas" xmlns:cx="http://schemas.microsoft.com/office/drawing/2014/chartex" xmlns:cx1="http://schemas.microsoft.com/office/drawing/2015/9/8/chartex" xmlns:cx2="http://schemas.microsoft.com/office/drawing/2015/10/21/chartex" xmlns:cx3="http://schemas.microsoft.com/office/drawing/2016/5/9/chartex" xmlns:cx4="http://schemas.microsoft.com/office/drawing/2016/5/10/chartex" xmlns:cx5="http://schemas.microsoft.com/office/drawing/2016/5/11/chartex" xmlns:cx6="http://schemas.microsoft.com/office/drawing/2016/5/12/chartex" xmlns:cx7="http://schemas.microsoft.com/office/drawing/2016/5/13/chartex" xmlns:cx8="http://schemas.microsoft.com/office/drawing/2016/5/14/chartex" xmlns:mc="http://schemas.openxmlformats.org/markup-compatibility/2006" xmlns:aink="http://schemas.microsoft.com/office/drawing/2016/ink" xmlns:am3d="http://schemas.microsoft.com/office/drawing/2017/model3d" xmlns:o="urn:schemas-microsoft-com:office:office" xmlns:r="http://schemas.openxmlformats.org/officeDocument/2006/relationships" xmlns:m="http://schemas.openxmlformats.org/officeDocument/2006/math" xmlns:v="urn:schemas-microsoft-com:vml" xmlns:wp14="http://schemas.microsoft.com/office/word/2010/wordprocessingDrawing" xmlns:wp="http://schemas.openxmlformats.org/drawingml/2006/wordprocessingDrawing" xmlns:w10="urn:schemas-microsoft-com:office:word" xmlns:w="http://schemas.openxmlformats.org/wordprocessingml/2006/main" xmlns:w14="http://schemas.microsoft.com/office/word/2010/wordml" xmlns:w15="http://schemas.microsoft.com/office/word/2012/wordml" xmlns:w16cid="http://schemas.microsoft.com/office/word/2016/wordml/cid" xmlns:w16se="http://schemas.microsoft.com/office/word/2015/wordml/symex" xmlns:wpg="http://schemas.microsoft.com/office/word/2010/wordprocessingGroup" xmlns:wpi="http://schemas.microsoft.com/office/word/2010/wordprocessingInk" xmlns:wne="http://schemas.microsoft.com/office/word/2006/wordml" xmlns:wps="http://schemas.microsoft.com/office/word/2010/wordprocessingShape" mc:Ignorable="w14 w15 w16se w16cid wp14">
   <w:abstractNum w:abstractNumId="0" w15:restartNumberingAfterBreak="0">
+    <w:nsid w:val="64100D84"/>
+    <w:multiLevelType w:val="hybridMultilevel"/>
+    <w:tmpl w:val="59487BF0"/>
+    <w:lvl w:ilvl="0" w:tplc="08090001">
+      <w:start w:val="1"/>
+      <w:numFmt w:val="bullet"/>
+      <w:lvlText w:val=""/>
+      <w:lvlJc w:val="left"/>
+      <w:pPr>
+        <w:ind w:left="720" w:hanging="360"/>
+      </w:pPr>
+      <w:rPr>
+        <w:rFonts w:ascii="Symbol" w:hAnsi="Symbol" w:hint="default"/>
+      </w:rPr>
+    </w:lvl>
+    <w:lvl w:ilvl="1" w:tplc="08090003" w:tentative="1">
+      <w:start w:val="1"/>
+      <w:numFmt w:val="bullet"/>
+      <w:lvlText w:val="o"/>
+      <w:lvlJc w:val="left"/>
+      <w:pPr>
+        <w:ind w:left="1440" w:hanging="360"/>
+      </w:pPr>
+      <w:rPr>
+        <w:rFonts w:ascii="Courier New" w:hAnsi="Courier New" w:cs="Courier New" w:hint="default"/>
+      </w:rPr>
+    </w:lvl>
+    <w:lvl w:ilvl="2" w:tplc="08090005" w:tentative="1">
+      <w:start w:val="1"/>
+      <w:numFmt w:val="bullet"/>
+      <w:lvlText w:val=""/>
+      <w:lvlJc w:val="left"/>
+      <w:pPr>
+        <w:ind w:left="2160" w:hanging="360"/>
+      </w:pPr>
+      <w:rPr>
+        <w:rFonts w:ascii="Wingdings" w:hAnsi="Wingdings" w:hint="default"/>
+      </w:rPr>
+    </w:lvl>
+    <w:lvl w:ilvl="3" w:tplc="08090001" w:tentative="1">
+      <w:start w:val="1"/>
+      <w:numFmt w:val="bullet"/>
+      <w:lvlText w:val=""/>
+      <w:lvlJc w:val="left"/>
+      <w:pPr>
+        <w:ind w:left="2880" w:hanging="360"/>
+      </w:pPr>
+      <w:rPr>
+        <w:rFonts w:ascii="Symbol" w:hAnsi="Symbol" w:hint="default"/>
+      </w:rPr>
+    </w:lvl>
+    <w:lvl w:ilvl="4" w:tplc="08090003" w:tentative="1">
+      <w:start w:val="1"/>
+      <w:numFmt w:val="bullet"/>
+      <w:lvlText w:val="o"/>
+      <w:lvlJc w:val="left"/>
+      <w:pPr>
+        <w:ind w:left="3600" w:hanging="360"/>
+      </w:pPr>
+      <w:rPr>
+        <w:rFonts w:ascii="Courier New" w:hAnsi="Courier New" w:cs="Courier New" w:hint="default"/>
+      </w:rPr>
+    </w:lvl>
+    <w:lvl w:ilvl="5" w:tplc="08090005" w:tentative="1">
+      <w:start w:val="1"/>
+      <w:numFmt w:val="bullet"/>
+      <w:lvlText w:val=""/>
+      <w:lvlJc w:val="left"/>
+      <w:pPr>
+        <w:ind w:left="4320" w:hanging="360"/>
+      </w:pPr>
+      <w:rPr>
+        <w:rFonts w:ascii="Wingdings" w:hAnsi="Wingdings" w:hint="default"/>
+      </w:rPr>
+    </w:lvl>
+    <w:lvl w:ilvl="6" w:tplc="08090001" w:tentative="1">
+      <w:start w:val="1"/>
+      <w:numFmt w:val="bullet"/>
+      <w:lvlText w:val=""/>
+      <w:lvlJc w:val="left"/>
+      <w:pPr>
+        <w:ind w:left="5040" w:hanging="360"/>
+      </w:pPr>
+      <w:rPr>
+        <w:rFonts w:ascii="Symbol" w:hAnsi="Symbol" w:hint="default"/>
+      </w:rPr>
+    </w:lvl>
+    <w:lvl w:ilvl="7" w:tplc="08090003" w:tentative="1">
+      <w:start w:val="1"/>
+      <w:numFmt w:val="bullet"/>
+      <w:lvlText w:val="o"/>
+      <w:lvlJc w:val="left"/>
+      <w:pPr>
+        <w:ind w:left="5760" w:hanging="360"/>
+      </w:pPr>
+      <w:rPr>
+        <w:rFonts w:ascii="Courier New" w:hAnsi="Courier New" w:cs="Courier New" w:hint="default"/>
+      </w:rPr>
+    </w:lvl>
+    <w:lvl w:ilvl="8" w:tplc="08090005" w:tentative="1">
+      <w:start w:val="1"/>
+      <w:numFmt w:val="bullet"/>
+      <w:lvlText w:val=""/>
+      <w:lvlJc w:val="left"/>
+      <w:pPr>
+        <w:ind w:left="6480" w:hanging="360"/>
+      </w:pPr>
+      <w:rPr>
+        <w:rFonts w:ascii="Wingdings" w:hAnsi="Wingdings" w:hint="default"/>
+      </w:rPr>
+    </w:lvl>
+  </w:abstractNum>
+  <w:abstractNum w:abstractNumId="1" w15:restartNumberingAfterBreak="0">
     <w:nsid w:val="68066CD5"/>
     <w:multiLevelType w:val="hybridMultilevel"/>
     <w:tmpl w:val="DE18E896"/>
@@ -1035,7 +1422,7 @@
       </w:rPr>
     </w:lvl>
   </w:abstractNum>
-  <w:abstractNum w:abstractNumId="1" w15:restartNumberingAfterBreak="0">
+  <w:abstractNum w:abstractNumId="2" w15:restartNumberingAfterBreak="0">
     <w:nsid w:val="698A31A4"/>
     <w:multiLevelType w:val="hybridMultilevel"/>
     <w:tmpl w:val="1DDC0624"/>
@@ -1149,9 +1536,12 @@
     </w:lvl>
   </w:abstractNum>
   <w:num w:numId="1">
+    <w:abstractNumId w:val="2"/>
+  </w:num>
+  <w:num w:numId="2">
     <w:abstractNumId w:val="1"/>
   </w:num>
-  <w:num w:numId="2">
+  <w:num w:numId="3">
     <w:abstractNumId w:val="0"/>
   </w:num>
 </w:numbering>

</xml_diff>

<commit_message>
Update to Project Outline
</commit_message>
<xml_diff>
--- a/Project_Diary.docx
+++ b/Project_Diary.docx
@@ -1111,7 +1111,11 @@
             <w:cnfStyle w:val="001000000000" w:firstRow="0" w:lastRow="0" w:firstColumn="1" w:lastColumn="0" w:oddVBand="0" w:evenVBand="0" w:oddHBand="0" w:evenHBand="0" w:firstRowFirstColumn="0" w:firstRowLastColumn="0" w:lastRowFirstColumn="0" w:lastRowLastColumn="0"/>
             <w:tcW w:w="1298" w:type="dxa"/>
           </w:tcPr>
-          <w:p/>
+          <w:p>
+            <w:r>
+              <w:t>04/02/2019</w:t>
+            </w:r>
+          </w:p>
         </w:tc>
         <w:tc>
           <w:tcPr>
@@ -1121,6 +1125,9 @@
             <w:pPr>
               <w:cnfStyle w:val="000000000000" w:firstRow="0" w:lastRow="0" w:firstColumn="0" w:lastColumn="0" w:oddVBand="0" w:evenVBand="0" w:oddHBand="0" w:evenHBand="0" w:firstRowFirstColumn="0" w:firstRowLastColumn="0" w:lastRowFirstColumn="0" w:lastRowLastColumn="0"/>
             </w:pPr>
+            <w:r>
+              <w:t>Main Work</w:t>
+            </w:r>
           </w:p>
         </w:tc>
         <w:tc>
@@ -1131,6 +1138,11 @@
             <w:pPr>
               <w:cnfStyle w:val="000000000000" w:firstRow="0" w:lastRow="0" w:firstColumn="0" w:lastColumn="0" w:oddVBand="0" w:evenVBand="0" w:oddHBand="0" w:evenHBand="0" w:firstRowFirstColumn="0" w:firstRowLastColumn="0" w:lastRowFirstColumn="0" w:lastRowLastColumn="0"/>
             </w:pPr>
+            <w:r>
+              <w:t>Added paragraph to project description.</w:t>
+            </w:r>
+            <w:bookmarkStart w:id="0" w:name="_GoBack"/>
+            <w:bookmarkEnd w:id="0"/>
           </w:p>
         </w:tc>
       </w:tr>
@@ -1231,8 +1243,6 @@
       <w:r>
         <w:t>Making good progress learning Django – confident it will suffice for the project</w:t>
       </w:r>
-      <w:bookmarkStart w:id="0" w:name="_GoBack"/>
-      <w:bookmarkEnd w:id="0"/>
     </w:p>
     <w:p>
       <w:pPr>

</xml_diff>

<commit_message>
Reformatted project outlines bibliography
</commit_message>
<xml_diff>
--- a/Project_Diary.docx
+++ b/Project_Diary.docx
@@ -1147,9 +1147,87 @@
       <w:tr>
         <w:tc>
           <w:tcPr>
+            <w:cnfStyle w:val="001000000000" w:firstRow="0" w:lastRow="0" w:firstColumn="1" w:lastColumn="0" w:oddVBand="0" w:evenVBand="0" w:oddHBand="0" w:evenHBand="0" w:firstRowFirstColumn="0" w:firstRowLastColumn="0" w:lastRowFirstColumn="0" w:lastRowLastColumn="0"/>
             <w:tcW w:w="1298" w:type="dxa"/>
           </w:tcPr>
           <w:p>
+            <w:r>
+              <w:t>05/02/2019</w:t>
+            </w:r>
+          </w:p>
+        </w:tc>
+        <w:tc>
+          <w:tcPr>
+            <w:tcW w:w="1402" w:type="dxa"/>
+          </w:tcPr>
+          <w:p>
+            <w:pPr>
+              <w:cnfStyle w:val="000000000000" w:firstRow="0" w:lastRow="0" w:firstColumn="0" w:lastColumn="0" w:oddVBand="0" w:evenVBand="0" w:oddHBand="0" w:evenHBand="0" w:firstRowFirstColumn="0" w:firstRowLastColumn="0" w:lastRowFirstColumn="0" w:lastRowLastColumn="0"/>
+            </w:pPr>
+            <w:r>
+              <w:t>Main Work</w:t>
+            </w:r>
+          </w:p>
+        </w:tc>
+        <w:tc>
+          <w:tcPr>
+            <w:tcW w:w="6316" w:type="dxa"/>
+          </w:tcPr>
+          <w:p>
+            <w:pPr>
+              <w:cnfStyle w:val="000000000000" w:firstRow="0" w:lastRow="0" w:firstColumn="0" w:lastColumn="0" w:oddVBand="0" w:evenVBand="0" w:oddHBand="0" w:evenHBand="0" w:firstRowFirstColumn="0" w:firstRowLastColumn="0" w:lastRowFirstColumn="0" w:lastRowLastColumn="0"/>
+            </w:pPr>
+            <w:r>
+              <w:t>Built first draft of ER diagram to describe the database.</w:t>
+            </w:r>
+          </w:p>
+        </w:tc>
+      </w:tr>
+      <w:tr>
+        <w:tc>
+          <w:tcPr>
+            <w:cnfStyle w:val="001000000000" w:firstRow="0" w:lastRow="0" w:firstColumn="1" w:lastColumn="0" w:oddVBand="0" w:evenVBand="0" w:oddHBand="0" w:evenHBand="0" w:firstRowFirstColumn="0" w:firstRowLastColumn="0" w:lastRowFirstColumn="0" w:lastRowLastColumn="0"/>
+            <w:tcW w:w="1298" w:type="dxa"/>
+          </w:tcPr>
+          <w:p>
+            <w:r>
+              <w:t>05/02/2019</w:t>
+            </w:r>
+          </w:p>
+        </w:tc>
+        <w:tc>
+          <w:tcPr>
+            <w:tcW w:w="1402" w:type="dxa"/>
+          </w:tcPr>
+          <w:p>
+            <w:pPr>
+              <w:cnfStyle w:val="000000000000" w:firstRow="0" w:lastRow="0" w:firstColumn="0" w:lastColumn="0" w:oddVBand="0" w:evenVBand="0" w:oddHBand="0" w:evenHBand="0" w:firstRowFirstColumn="0" w:firstRowLastColumn="0" w:lastRowFirstColumn="0" w:lastRowLastColumn="0"/>
+            </w:pPr>
+            <w:r>
+              <w:t>Idea</w:t>
+            </w:r>
+          </w:p>
+        </w:tc>
+        <w:tc>
+          <w:tcPr>
+            <w:tcW w:w="6316" w:type="dxa"/>
+          </w:tcPr>
+          <w:p>
+            <w:pPr>
+              <w:cnfStyle w:val="000000000000" w:firstRow="0" w:lastRow="0" w:firstColumn="0" w:lastColumn="0" w:oddVBand="0" w:evenVBand="0" w:oddHBand="0" w:evenHBand="0" w:firstRowFirstColumn="0" w:firstRowLastColumn="0" w:lastRowFirstColumn="0" w:lastRowLastColumn="0"/>
+            </w:pPr>
+            <w:r>
+              <w:t>Thinking of changing project title to “Live Lecture Feedback System” because traffic lights might not be the best form of feedback.</w:t>
+            </w:r>
+          </w:p>
+        </w:tc>
+      </w:tr>
+      <w:tr>
+        <w:tc>
+          <w:tcPr>
+            <w:tcW w:w="1298" w:type="dxa"/>
+          </w:tcPr>
+          <w:p>
             <w:pPr>
               <w:cnfStyle w:val="001000000000" w:firstRow="0" w:lastRow="0" w:firstColumn="1" w:lastColumn="0" w:oddVBand="0" w:evenVBand="0" w:oddHBand="0" w:evenHBand="0" w:firstRowFirstColumn="0" w:firstRowLastColumn="0" w:lastRowFirstColumn="0" w:lastRowLastColumn="0"/>
             </w:pPr>
@@ -1174,7 +1252,7 @@
           </w:tcPr>
           <w:p>
             <w:r>
-              <w:t>Built first draft of ER diagram to describe the database.</w:t>
+              <w:t>Reformatted project outline’s bibliography.</w:t>
             </w:r>
             <w:bookmarkStart w:id="0" w:name="_GoBack"/>
             <w:bookmarkEnd w:id="0"/>

</xml_diff>

<commit_message>
Updated Project Outline's Bibliography
</commit_message>
<xml_diff>
--- a/Project_Diary.docx
+++ b/Project_Diary.docx
@@ -1225,12 +1225,10 @@
       <w:tr>
         <w:tc>
           <w:tcPr>
+            <w:cnfStyle w:val="001000000000" w:firstRow="0" w:lastRow="0" w:firstColumn="1" w:lastColumn="0" w:oddVBand="0" w:evenVBand="0" w:oddHBand="0" w:evenHBand="0" w:firstRowFirstColumn="0" w:firstRowLastColumn="0" w:lastRowFirstColumn="0" w:lastRowLastColumn="0"/>
             <w:tcW w:w="1298" w:type="dxa"/>
           </w:tcPr>
           <w:p>
-            <w:pPr>
-              <w:cnfStyle w:val="001000000000" w:firstRow="0" w:lastRow="0" w:firstColumn="1" w:lastColumn="0" w:oddVBand="0" w:evenVBand="0" w:oddHBand="0" w:evenHBand="0" w:firstRowFirstColumn="0" w:firstRowLastColumn="0" w:lastRowFirstColumn="0" w:lastRowLastColumn="0"/>
-            </w:pPr>
             <w:r>
               <w:t>05/02/2019</w:t>
             </w:r>
@@ -1241,6 +1239,9 @@
             <w:tcW w:w="1402" w:type="dxa"/>
           </w:tcPr>
           <w:p>
+            <w:pPr>
+              <w:cnfStyle w:val="000000000000" w:firstRow="0" w:lastRow="0" w:firstColumn="0" w:lastColumn="0" w:oddVBand="0" w:evenVBand="0" w:oddHBand="0" w:evenHBand="0" w:firstRowFirstColumn="0" w:firstRowLastColumn="0" w:lastRowFirstColumn="0" w:lastRowLastColumn="0"/>
+            </w:pPr>
             <w:r>
               <w:t>Main Work</w:t>
             </w:r>
@@ -1251,11 +1252,12 @@
             <w:tcW w:w="6316" w:type="dxa"/>
           </w:tcPr>
           <w:p>
+            <w:pPr>
+              <w:cnfStyle w:val="000000000000" w:firstRow="0" w:lastRow="0" w:firstColumn="0" w:lastColumn="0" w:oddVBand="0" w:evenVBand="0" w:oddHBand="0" w:evenHBand="0" w:firstRowFirstColumn="0" w:firstRowLastColumn="0" w:lastRowFirstColumn="0" w:lastRowLastColumn="0"/>
+            </w:pPr>
             <w:r>
               <w:t>Reformatted project outline’s bibliography.</w:t>
             </w:r>
-            <w:bookmarkStart w:id="0" w:name="_GoBack"/>
-            <w:bookmarkEnd w:id="0"/>
           </w:p>
         </w:tc>
       </w:tr>
@@ -1367,11 +1369,49 @@
     </w:p>
     <w:p>
       <w:pPr>
+        <w:pStyle w:val="ListParagraph"/>
+        <w:numPr>
+          <w:ilvl w:val="0"/>
+          <w:numId w:val="6"/>
+        </w:numPr>
+      </w:pPr>
+      <w:r>
+        <w:t>Losing work because of misuse of git is silly. I must fully understand the functionality of any git commands I use.</w:t>
+      </w:r>
+    </w:p>
+    <w:p>
+      <w:pPr>
         <w:pStyle w:val="Heading3"/>
       </w:pPr>
       <w:r>
         <w:t>Reflections</w:t>
       </w:r>
+    </w:p>
+    <w:p>
+      <w:pPr>
+        <w:pStyle w:val="ListParagraph"/>
+        <w:numPr>
+          <w:ilvl w:val="0"/>
+          <w:numId w:val="5"/>
+        </w:numPr>
+      </w:pPr>
+      <w:r>
+        <w:t>I got everything I planned done early; may need to think about increasing work load next week.</w:t>
+      </w:r>
+    </w:p>
+    <w:p>
+      <w:pPr>
+        <w:pStyle w:val="ListParagraph"/>
+        <w:numPr>
+          <w:ilvl w:val="0"/>
+          <w:numId w:val="5"/>
+        </w:numPr>
+      </w:pPr>
+      <w:r>
+        <w:t>Could add story points/velocity to project to better track project health.</w:t>
+      </w:r>
+      <w:bookmarkStart w:id="0" w:name="_GoBack"/>
+      <w:bookmarkEnd w:id="0"/>
     </w:p>
     <w:p/>
     <w:p>
@@ -1734,9 +1774,235 @@
     </w:lvl>
   </w:abstractNum>
   <w:abstractNum w:abstractNumId="3" w15:restartNumberingAfterBreak="0">
+    <w:nsid w:val="6BFA1EC4"/>
+    <w:multiLevelType w:val="hybridMultilevel"/>
+    <w:tmpl w:val="10BAF626"/>
+    <w:lvl w:ilvl="0" w:tplc="08090001">
+      <w:start w:val="1"/>
+      <w:numFmt w:val="bullet"/>
+      <w:lvlText w:val=""/>
+      <w:lvlJc w:val="left"/>
+      <w:pPr>
+        <w:ind w:left="720" w:hanging="360"/>
+      </w:pPr>
+      <w:rPr>
+        <w:rFonts w:ascii="Symbol" w:hAnsi="Symbol" w:hint="default"/>
+      </w:rPr>
+    </w:lvl>
+    <w:lvl w:ilvl="1" w:tplc="08090003" w:tentative="1">
+      <w:start w:val="1"/>
+      <w:numFmt w:val="bullet"/>
+      <w:lvlText w:val="o"/>
+      <w:lvlJc w:val="left"/>
+      <w:pPr>
+        <w:ind w:left="1440" w:hanging="360"/>
+      </w:pPr>
+      <w:rPr>
+        <w:rFonts w:ascii="Courier New" w:hAnsi="Courier New" w:cs="Courier New" w:hint="default"/>
+      </w:rPr>
+    </w:lvl>
+    <w:lvl w:ilvl="2" w:tplc="08090005" w:tentative="1">
+      <w:start w:val="1"/>
+      <w:numFmt w:val="bullet"/>
+      <w:lvlText w:val=""/>
+      <w:lvlJc w:val="left"/>
+      <w:pPr>
+        <w:ind w:left="2160" w:hanging="360"/>
+      </w:pPr>
+      <w:rPr>
+        <w:rFonts w:ascii="Wingdings" w:hAnsi="Wingdings" w:hint="default"/>
+      </w:rPr>
+    </w:lvl>
+    <w:lvl w:ilvl="3" w:tplc="08090001" w:tentative="1">
+      <w:start w:val="1"/>
+      <w:numFmt w:val="bullet"/>
+      <w:lvlText w:val=""/>
+      <w:lvlJc w:val="left"/>
+      <w:pPr>
+        <w:ind w:left="2880" w:hanging="360"/>
+      </w:pPr>
+      <w:rPr>
+        <w:rFonts w:ascii="Symbol" w:hAnsi="Symbol" w:hint="default"/>
+      </w:rPr>
+    </w:lvl>
+    <w:lvl w:ilvl="4" w:tplc="08090003" w:tentative="1">
+      <w:start w:val="1"/>
+      <w:numFmt w:val="bullet"/>
+      <w:lvlText w:val="o"/>
+      <w:lvlJc w:val="left"/>
+      <w:pPr>
+        <w:ind w:left="3600" w:hanging="360"/>
+      </w:pPr>
+      <w:rPr>
+        <w:rFonts w:ascii="Courier New" w:hAnsi="Courier New" w:cs="Courier New" w:hint="default"/>
+      </w:rPr>
+    </w:lvl>
+    <w:lvl w:ilvl="5" w:tplc="08090005" w:tentative="1">
+      <w:start w:val="1"/>
+      <w:numFmt w:val="bullet"/>
+      <w:lvlText w:val=""/>
+      <w:lvlJc w:val="left"/>
+      <w:pPr>
+        <w:ind w:left="4320" w:hanging="360"/>
+      </w:pPr>
+      <w:rPr>
+        <w:rFonts w:ascii="Wingdings" w:hAnsi="Wingdings" w:hint="default"/>
+      </w:rPr>
+    </w:lvl>
+    <w:lvl w:ilvl="6" w:tplc="08090001" w:tentative="1">
+      <w:start w:val="1"/>
+      <w:numFmt w:val="bullet"/>
+      <w:lvlText w:val=""/>
+      <w:lvlJc w:val="left"/>
+      <w:pPr>
+        <w:ind w:left="5040" w:hanging="360"/>
+      </w:pPr>
+      <w:rPr>
+        <w:rFonts w:ascii="Symbol" w:hAnsi="Symbol" w:hint="default"/>
+      </w:rPr>
+    </w:lvl>
+    <w:lvl w:ilvl="7" w:tplc="08090003" w:tentative="1">
+      <w:start w:val="1"/>
+      <w:numFmt w:val="bullet"/>
+      <w:lvlText w:val="o"/>
+      <w:lvlJc w:val="left"/>
+      <w:pPr>
+        <w:ind w:left="5760" w:hanging="360"/>
+      </w:pPr>
+      <w:rPr>
+        <w:rFonts w:ascii="Courier New" w:hAnsi="Courier New" w:cs="Courier New" w:hint="default"/>
+      </w:rPr>
+    </w:lvl>
+    <w:lvl w:ilvl="8" w:tplc="08090005" w:tentative="1">
+      <w:start w:val="1"/>
+      <w:numFmt w:val="bullet"/>
+      <w:lvlText w:val=""/>
+      <w:lvlJc w:val="left"/>
+      <w:pPr>
+        <w:ind w:left="6480" w:hanging="360"/>
+      </w:pPr>
+      <w:rPr>
+        <w:rFonts w:ascii="Wingdings" w:hAnsi="Wingdings" w:hint="default"/>
+      </w:rPr>
+    </w:lvl>
+  </w:abstractNum>
+  <w:abstractNum w:abstractNumId="4" w15:restartNumberingAfterBreak="0">
     <w:nsid w:val="707E6318"/>
     <w:multiLevelType w:val="hybridMultilevel"/>
     <w:tmpl w:val="BC742ACE"/>
+    <w:lvl w:ilvl="0" w:tplc="08090001">
+      <w:start w:val="1"/>
+      <w:numFmt w:val="bullet"/>
+      <w:lvlText w:val=""/>
+      <w:lvlJc w:val="left"/>
+      <w:pPr>
+        <w:ind w:left="720" w:hanging="360"/>
+      </w:pPr>
+      <w:rPr>
+        <w:rFonts w:ascii="Symbol" w:hAnsi="Symbol" w:hint="default"/>
+      </w:rPr>
+    </w:lvl>
+    <w:lvl w:ilvl="1" w:tplc="08090003" w:tentative="1">
+      <w:start w:val="1"/>
+      <w:numFmt w:val="bullet"/>
+      <w:lvlText w:val="o"/>
+      <w:lvlJc w:val="left"/>
+      <w:pPr>
+        <w:ind w:left="1440" w:hanging="360"/>
+      </w:pPr>
+      <w:rPr>
+        <w:rFonts w:ascii="Courier New" w:hAnsi="Courier New" w:cs="Courier New" w:hint="default"/>
+      </w:rPr>
+    </w:lvl>
+    <w:lvl w:ilvl="2" w:tplc="08090005" w:tentative="1">
+      <w:start w:val="1"/>
+      <w:numFmt w:val="bullet"/>
+      <w:lvlText w:val=""/>
+      <w:lvlJc w:val="left"/>
+      <w:pPr>
+        <w:ind w:left="2160" w:hanging="360"/>
+      </w:pPr>
+      <w:rPr>
+        <w:rFonts w:ascii="Wingdings" w:hAnsi="Wingdings" w:hint="default"/>
+      </w:rPr>
+    </w:lvl>
+    <w:lvl w:ilvl="3" w:tplc="08090001" w:tentative="1">
+      <w:start w:val="1"/>
+      <w:numFmt w:val="bullet"/>
+      <w:lvlText w:val=""/>
+      <w:lvlJc w:val="left"/>
+      <w:pPr>
+        <w:ind w:left="2880" w:hanging="360"/>
+      </w:pPr>
+      <w:rPr>
+        <w:rFonts w:ascii="Symbol" w:hAnsi="Symbol" w:hint="default"/>
+      </w:rPr>
+    </w:lvl>
+    <w:lvl w:ilvl="4" w:tplc="08090003" w:tentative="1">
+      <w:start w:val="1"/>
+      <w:numFmt w:val="bullet"/>
+      <w:lvlText w:val="o"/>
+      <w:lvlJc w:val="left"/>
+      <w:pPr>
+        <w:ind w:left="3600" w:hanging="360"/>
+      </w:pPr>
+      <w:rPr>
+        <w:rFonts w:ascii="Courier New" w:hAnsi="Courier New" w:cs="Courier New" w:hint="default"/>
+      </w:rPr>
+    </w:lvl>
+    <w:lvl w:ilvl="5" w:tplc="08090005" w:tentative="1">
+      <w:start w:val="1"/>
+      <w:numFmt w:val="bullet"/>
+      <w:lvlText w:val=""/>
+      <w:lvlJc w:val="left"/>
+      <w:pPr>
+        <w:ind w:left="4320" w:hanging="360"/>
+      </w:pPr>
+      <w:rPr>
+        <w:rFonts w:ascii="Wingdings" w:hAnsi="Wingdings" w:hint="default"/>
+      </w:rPr>
+    </w:lvl>
+    <w:lvl w:ilvl="6" w:tplc="08090001" w:tentative="1">
+      <w:start w:val="1"/>
+      <w:numFmt w:val="bullet"/>
+      <w:lvlText w:val=""/>
+      <w:lvlJc w:val="left"/>
+      <w:pPr>
+        <w:ind w:left="5040" w:hanging="360"/>
+      </w:pPr>
+      <w:rPr>
+        <w:rFonts w:ascii="Symbol" w:hAnsi="Symbol" w:hint="default"/>
+      </w:rPr>
+    </w:lvl>
+    <w:lvl w:ilvl="7" w:tplc="08090003" w:tentative="1">
+      <w:start w:val="1"/>
+      <w:numFmt w:val="bullet"/>
+      <w:lvlText w:val="o"/>
+      <w:lvlJc w:val="left"/>
+      <w:pPr>
+        <w:ind w:left="5760" w:hanging="360"/>
+      </w:pPr>
+      <w:rPr>
+        <w:rFonts w:ascii="Courier New" w:hAnsi="Courier New" w:cs="Courier New" w:hint="default"/>
+      </w:rPr>
+    </w:lvl>
+    <w:lvl w:ilvl="8" w:tplc="08090005" w:tentative="1">
+      <w:start w:val="1"/>
+      <w:numFmt w:val="bullet"/>
+      <w:lvlText w:val=""/>
+      <w:lvlJc w:val="left"/>
+      <w:pPr>
+        <w:ind w:left="6480" w:hanging="360"/>
+      </w:pPr>
+      <w:rPr>
+        <w:rFonts w:ascii="Wingdings" w:hAnsi="Wingdings" w:hint="default"/>
+      </w:rPr>
+    </w:lvl>
+  </w:abstractNum>
+  <w:abstractNum w:abstractNumId="5" w15:restartNumberingAfterBreak="0">
+    <w:nsid w:val="7718185A"/>
+    <w:multiLevelType w:val="hybridMultilevel"/>
+    <w:tmpl w:val="E8048B82"/>
     <w:lvl w:ilvl="0" w:tplc="08090001">
       <w:start w:val="1"/>
       <w:numFmt w:val="bullet"/>
@@ -1856,6 +2122,12 @@
     <w:abstractNumId w:val="0"/>
   </w:num>
   <w:num w:numId="4">
+    <w:abstractNumId w:val="4"/>
+  </w:num>
+  <w:num w:numId="5">
+    <w:abstractNumId w:val="5"/>
+  </w:num>
+  <w:num w:numId="6">
     <w:abstractNumId w:val="3"/>
   </w:num>
 </w:numbering>

</xml_diff>

<commit_message>
Changed project outline to release version for submission. Updated project diary
</commit_message>
<xml_diff>
--- a/Project_Diary.docx
+++ b/Project_Diary.docx
@@ -1410,18 +1410,398 @@
       <w:r>
         <w:t>Could add story points/velocity to project to better track project health.</w:t>
       </w:r>
+    </w:p>
+    <w:p/>
+    <w:p/>
+    <w:p/>
+    <w:p/>
+    <w:p/>
+    <w:p>
+      <w:pPr>
+        <w:pStyle w:val="Heading1"/>
+      </w:pPr>
+      <w:r>
+        <w:lastRenderedPageBreak/>
+        <w:t>06/02/2019 – 13/02/2019: Week 2</w:t>
+      </w:r>
+    </w:p>
+    <w:p>
+      <w:pPr>
+        <w:pStyle w:val="Heading2"/>
+      </w:pPr>
+      <w:r>
+        <w:t>Weekly Plan (TODOs)</w:t>
+      </w:r>
+    </w:p>
+    <w:p>
+      <w:pPr>
+        <w:pStyle w:val="ListParagraph"/>
+        <w:numPr>
+          <w:ilvl w:val="0"/>
+          <w:numId w:val="7"/>
+        </w:numPr>
+      </w:pPr>
+      <w:r>
+        <w:t>Figure out how FDD does requirements spec</w:t>
+      </w:r>
+    </w:p>
+    <w:p>
+      <w:pPr>
+        <w:pStyle w:val="ListParagraph"/>
+        <w:numPr>
+          <w:ilvl w:val="1"/>
+          <w:numId w:val="7"/>
+        </w:numPr>
+      </w:pPr>
+      <w:r>
+        <w:t>Start writing requirements spec</w:t>
+      </w:r>
+    </w:p>
+    <w:p>
+      <w:pPr>
+        <w:pStyle w:val="ListParagraph"/>
+        <w:numPr>
+          <w:ilvl w:val="0"/>
+          <w:numId w:val="7"/>
+        </w:numPr>
+      </w:pPr>
+      <w:r>
+        <w:t>Component Architecture diagram</w:t>
+      </w:r>
+      <w:r>
+        <w:t xml:space="preserve"> (</w:t>
+      </w:r>
+      <w:proofErr w:type="spellStart"/>
+      <w:r>
+        <w:t>mvc</w:t>
+      </w:r>
+      <w:proofErr w:type="spellEnd"/>
+      <w:r>
+        <w:t xml:space="preserve"> </w:t>
+      </w:r>
+      <w:proofErr w:type="spellStart"/>
+      <w:r>
+        <w:t>django</w:t>
+      </w:r>
+      <w:proofErr w:type="spellEnd"/>
+      <w:r>
+        <w:t xml:space="preserve"> diagram?)</w:t>
+      </w:r>
+    </w:p>
+    <w:p>
+      <w:pPr>
+        <w:pStyle w:val="ListParagraph"/>
+        <w:numPr>
+          <w:ilvl w:val="0"/>
+          <w:numId w:val="7"/>
+        </w:numPr>
+      </w:pPr>
+      <w:r>
+        <w:t>Write ordered feature list</w:t>
+      </w:r>
+    </w:p>
+    <w:p>
+      <w:pPr>
+        <w:pStyle w:val="ListParagraph"/>
+        <w:numPr>
+          <w:ilvl w:val="0"/>
+          <w:numId w:val="7"/>
+        </w:numPr>
+      </w:pPr>
+      <w:r>
+        <w:t>Draft ER diagram</w:t>
+      </w:r>
+    </w:p>
+    <w:p>
+      <w:pPr>
+        <w:pStyle w:val="ListParagraph"/>
+        <w:numPr>
+          <w:ilvl w:val="0"/>
+          <w:numId w:val="7"/>
+        </w:numPr>
+      </w:pPr>
+      <w:r>
+        <w:t xml:space="preserve">Continue learning </w:t>
+      </w:r>
+      <w:proofErr w:type="spellStart"/>
+      <w:r>
+        <w:t>django</w:t>
+      </w:r>
+      <w:proofErr w:type="spellEnd"/>
+    </w:p>
+    <w:p>
+      <w:pPr>
+        <w:pStyle w:val="Heading2"/>
+      </w:pPr>
+      <w:r>
+        <w:t>Weekly diary notes/entries</w:t>
+      </w:r>
+    </w:p>
+    <w:tbl>
+      <w:tblPr>
+        <w:tblStyle w:val="TableGrid"/>
+        <w:tblW w:w="0" w:type="auto"/>
+        <w:tblLook w:val="04A0" w:firstRow="1" w:lastRow="0" w:firstColumn="1" w:lastColumn="0" w:noHBand="0" w:noVBand="1"/>
+      </w:tblPr>
+      <w:tblGrid>
+        <w:gridCol w:w="1278"/>
+        <w:gridCol w:w="1273"/>
+        <w:gridCol w:w="6465"/>
+      </w:tblGrid>
+      <w:tr>
+        <w:tc>
+          <w:tcPr>
+            <w:tcW w:w="1278" w:type="dxa"/>
+          </w:tcPr>
+          <w:p>
+            <w:r>
+              <w:t>Date</w:t>
+            </w:r>
+          </w:p>
+        </w:tc>
+        <w:tc>
+          <w:tcPr>
+            <w:tcW w:w="1273" w:type="dxa"/>
+          </w:tcPr>
+          <w:p>
+            <w:r>
+              <w:t>Type</w:t>
+            </w:r>
+          </w:p>
+        </w:tc>
+        <w:tc>
+          <w:tcPr>
+            <w:tcW w:w="6465" w:type="dxa"/>
+          </w:tcPr>
+          <w:p>
+            <w:r>
+              <w:t>Entry</w:t>
+            </w:r>
+          </w:p>
+        </w:tc>
+      </w:tr>
+      <w:tr>
+        <w:tc>
+          <w:tcPr>
+            <w:tcW w:w="1278" w:type="dxa"/>
+          </w:tcPr>
+          <w:p>
+            <w:r>
+              <w:t>06/02/2019</w:t>
+            </w:r>
+          </w:p>
+        </w:tc>
+        <w:tc>
+          <w:tcPr>
+            <w:tcW w:w="1273" w:type="dxa"/>
+          </w:tcPr>
+          <w:p>
+            <w:r>
+              <w:t>Note</w:t>
+            </w:r>
+          </w:p>
+        </w:tc>
+        <w:tc>
+          <w:tcPr>
+            <w:tcW w:w="6465" w:type="dxa"/>
+          </w:tcPr>
+          <w:p>
+            <w:r>
+              <w:t>Use FFD’s progress tracking procedures. In the end produce a progress tracking report from that.</w:t>
+            </w:r>
+            <w:r>
+              <w:rPr>
+                <w:noProof/>
+              </w:rPr>
+              <w:t xml:space="preserve"> </w:t>
+            </w:r>
+            <w:r>
+              <w:rPr>
+                <w:noProof/>
+              </w:rPr>
+              <w:drawing>
+                <wp:inline distT="0" distB="0" distL="0" distR="0" wp14:anchorId="3EFAE2F8" wp14:editId="501E71DD">
+                  <wp:extent cx="3495675" cy="2025349"/>
+                  <wp:effectExtent l="0" t="0" r="0" b="0"/>
+                  <wp:docPr id="1" name="Picture 1"/>
+                  <wp:cNvGraphicFramePr>
+                    <a:graphicFrameLocks xmlns:a="http://schemas.openxmlformats.org/drawingml/2006/main" noChangeAspect="1"/>
+                  </wp:cNvGraphicFramePr>
+                  <a:graphic xmlns:a="http://schemas.openxmlformats.org/drawingml/2006/main">
+                    <a:graphicData uri="http://schemas.openxmlformats.org/drawingml/2006/picture">
+                      <pic:pic xmlns:pic="http://schemas.openxmlformats.org/drawingml/2006/picture">
+                        <pic:nvPicPr>
+                          <pic:cNvPr id="1" name=""/>
+                          <pic:cNvPicPr/>
+                        </pic:nvPicPr>
+                        <pic:blipFill rotWithShape="1">
+                          <a:blip r:embed="rId5"/>
+                          <a:srcRect l="19610" t="17136" r="20729" b="21411"/>
+                          <a:stretch/>
+                        </pic:blipFill>
+                        <pic:spPr bwMode="auto">
+                          <a:xfrm>
+                            <a:off x="0" y="0"/>
+                            <a:ext cx="3526540" cy="2043232"/>
+                          </a:xfrm>
+                          <a:prstGeom prst="rect">
+                            <a:avLst/>
+                          </a:prstGeom>
+                          <a:ln>
+                            <a:noFill/>
+                          </a:ln>
+                          <a:extLst>
+                            <a:ext uri="{53640926-AAD7-44D8-BBD7-CCE9431645EC}">
+                              <a14:shadowObscured xmlns:a14="http://schemas.microsoft.com/office/drawing/2010/main"/>
+                            </a:ext>
+                          </a:extLst>
+                        </pic:spPr>
+                      </pic:pic>
+                    </a:graphicData>
+                  </a:graphic>
+                </wp:inline>
+              </w:drawing>
+            </w:r>
+          </w:p>
+        </w:tc>
+      </w:tr>
+      <w:tr>
+        <w:tc>
+          <w:tcPr>
+            <w:tcW w:w="1278" w:type="dxa"/>
+          </w:tcPr>
+          <w:p/>
+        </w:tc>
+        <w:tc>
+          <w:tcPr>
+            <w:tcW w:w="1273" w:type="dxa"/>
+          </w:tcPr>
+          <w:p/>
+        </w:tc>
+        <w:tc>
+          <w:tcPr>
+            <w:tcW w:w="6465" w:type="dxa"/>
+          </w:tcPr>
+          <w:p/>
+        </w:tc>
+      </w:tr>
+      <w:tr>
+        <w:tc>
+          <w:tcPr>
+            <w:tcW w:w="1278" w:type="dxa"/>
+          </w:tcPr>
+          <w:p/>
+        </w:tc>
+        <w:tc>
+          <w:tcPr>
+            <w:tcW w:w="1273" w:type="dxa"/>
+          </w:tcPr>
+          <w:p/>
+        </w:tc>
+        <w:tc>
+          <w:tcPr>
+            <w:tcW w:w="6465" w:type="dxa"/>
+          </w:tcPr>
+          <w:p/>
+        </w:tc>
+      </w:tr>
+      <w:tr>
+        <w:tc>
+          <w:tcPr>
+            <w:tcW w:w="1278" w:type="dxa"/>
+          </w:tcPr>
+          <w:p/>
+        </w:tc>
+        <w:tc>
+          <w:tcPr>
+            <w:tcW w:w="1273" w:type="dxa"/>
+          </w:tcPr>
+          <w:p/>
+        </w:tc>
+        <w:tc>
+          <w:tcPr>
+            <w:tcW w:w="6465" w:type="dxa"/>
+          </w:tcPr>
+          <w:p/>
+        </w:tc>
+      </w:tr>
+      <w:tr>
+        <w:tc>
+          <w:tcPr>
+            <w:tcW w:w="1278" w:type="dxa"/>
+          </w:tcPr>
+          <w:p/>
+        </w:tc>
+        <w:tc>
+          <w:tcPr>
+            <w:tcW w:w="1273" w:type="dxa"/>
+          </w:tcPr>
+          <w:p/>
+        </w:tc>
+        <w:tc>
+          <w:tcPr>
+            <w:tcW w:w="6465" w:type="dxa"/>
+          </w:tcPr>
+          <w:p/>
+        </w:tc>
+      </w:tr>
+      <w:tr>
+        <w:tc>
+          <w:tcPr>
+            <w:tcW w:w="1278" w:type="dxa"/>
+          </w:tcPr>
+          <w:p/>
+        </w:tc>
+        <w:tc>
+          <w:tcPr>
+            <w:tcW w:w="1273" w:type="dxa"/>
+          </w:tcPr>
+          <w:p/>
+        </w:tc>
+        <w:tc>
+          <w:tcPr>
+            <w:tcW w:w="6465" w:type="dxa"/>
+          </w:tcPr>
+          <w:p/>
+        </w:tc>
+      </w:tr>
+    </w:tbl>
+    <w:p>
+      <w:pPr>
+        <w:pStyle w:val="Heading2"/>
+      </w:pPr>
+      <w:r>
+        <w:t>Weekly Review</w:t>
+      </w:r>
+    </w:p>
+    <w:p>
+      <w:pPr>
+        <w:pStyle w:val="Heading3"/>
+      </w:pPr>
+      <w:r>
+        <w:t>Successes</w:t>
+      </w:r>
+    </w:p>
+    <w:p>
+      <w:pPr>
+        <w:pStyle w:val="Heading3"/>
+      </w:pPr>
       <w:bookmarkStart w:id="0" w:name="_GoBack"/>
       <w:bookmarkEnd w:id="0"/>
+      <w:r>
+        <w:t>Difficulties</w:t>
+      </w:r>
+    </w:p>
+    <w:p>
+      <w:pPr>
+        <w:pStyle w:val="Heading3"/>
+      </w:pPr>
+      <w:r>
+        <w:t>Reflections</w:t>
+      </w:r>
     </w:p>
     <w:p/>
-    <w:p>
-      <w:pPr>
-        <w:pStyle w:val="Heading1"/>
-      </w:pPr>
-      <w:r>
-        <w:t>06/02/2019 – 13/02/2019: Week 2</w:t>
-      </w:r>
-    </w:p>
+    <w:p/>
     <w:sectPr>
       <w:pgSz w:w="11906" w:h="16838"/>
       <w:pgMar w:top="1440" w:right="1440" w:bottom="1440" w:left="1440" w:header="708" w:footer="708" w:gutter="0"/>
@@ -1435,6 +1815,119 @@
 <file path=word/numbering.xml><?xml version="1.0" encoding="utf-8"?>
 <w:numbering xmlns:wpc="http://schemas.microsoft.com/office/word/2010/wordprocessingCanvas" xmlns:cx="http://schemas.microsoft.com/office/drawing/2014/chartex" xmlns:cx1="http://schemas.microsoft.com/office/drawing/2015/9/8/chartex" xmlns:cx2="http://schemas.microsoft.com/office/drawing/2015/10/21/chartex" xmlns:cx3="http://schemas.microsoft.com/office/drawing/2016/5/9/chartex" xmlns:cx4="http://schemas.microsoft.com/office/drawing/2016/5/10/chartex" xmlns:cx5="http://schemas.microsoft.com/office/drawing/2016/5/11/chartex" xmlns:cx6="http://schemas.microsoft.com/office/drawing/2016/5/12/chartex" xmlns:cx7="http://schemas.microsoft.com/office/drawing/2016/5/13/chartex" xmlns:cx8="http://schemas.microsoft.com/office/drawing/2016/5/14/chartex" xmlns:mc="http://schemas.openxmlformats.org/markup-compatibility/2006" xmlns:aink="http://schemas.microsoft.com/office/drawing/2016/ink" xmlns:am3d="http://schemas.microsoft.com/office/drawing/2017/model3d" xmlns:o="urn:schemas-microsoft-com:office:office" xmlns:r="http://schemas.openxmlformats.org/officeDocument/2006/relationships" xmlns:m="http://schemas.openxmlformats.org/officeDocument/2006/math" xmlns:v="urn:schemas-microsoft-com:vml" xmlns:wp14="http://schemas.microsoft.com/office/word/2010/wordprocessingDrawing" xmlns:wp="http://schemas.openxmlformats.org/drawingml/2006/wordprocessingDrawing" xmlns:w10="urn:schemas-microsoft-com:office:word" xmlns:w="http://schemas.openxmlformats.org/wordprocessingml/2006/main" xmlns:w14="http://schemas.microsoft.com/office/word/2010/wordml" xmlns:w15="http://schemas.microsoft.com/office/word/2012/wordml" xmlns:w16cid="http://schemas.microsoft.com/office/word/2016/wordml/cid" xmlns:w16se="http://schemas.microsoft.com/office/word/2015/wordml/symex" xmlns:wpg="http://schemas.microsoft.com/office/word/2010/wordprocessingGroup" xmlns:wpi="http://schemas.microsoft.com/office/word/2010/wordprocessingInk" xmlns:wne="http://schemas.microsoft.com/office/word/2006/wordml" xmlns:wps="http://schemas.microsoft.com/office/word/2010/wordprocessingShape" mc:Ignorable="w14 w15 w16se w16cid wp14">
   <w:abstractNum w:abstractNumId="0" w15:restartNumberingAfterBreak="0">
+    <w:nsid w:val="5AEF3D98"/>
+    <w:multiLevelType w:val="hybridMultilevel"/>
+    <w:tmpl w:val="658E7212"/>
+    <w:lvl w:ilvl="0" w:tplc="08090001">
+      <w:start w:val="1"/>
+      <w:numFmt w:val="bullet"/>
+      <w:lvlText w:val=""/>
+      <w:lvlJc w:val="left"/>
+      <w:pPr>
+        <w:ind w:left="720" w:hanging="360"/>
+      </w:pPr>
+      <w:rPr>
+        <w:rFonts w:ascii="Symbol" w:hAnsi="Symbol" w:hint="default"/>
+      </w:rPr>
+    </w:lvl>
+    <w:lvl w:ilvl="1" w:tplc="08090003">
+      <w:start w:val="1"/>
+      <w:numFmt w:val="bullet"/>
+      <w:lvlText w:val="o"/>
+      <w:lvlJc w:val="left"/>
+      <w:pPr>
+        <w:ind w:left="1440" w:hanging="360"/>
+      </w:pPr>
+      <w:rPr>
+        <w:rFonts w:ascii="Courier New" w:hAnsi="Courier New" w:cs="Courier New" w:hint="default"/>
+      </w:rPr>
+    </w:lvl>
+    <w:lvl w:ilvl="2" w:tplc="08090005" w:tentative="1">
+      <w:start w:val="1"/>
+      <w:numFmt w:val="bullet"/>
+      <w:lvlText w:val=""/>
+      <w:lvlJc w:val="left"/>
+      <w:pPr>
+        <w:ind w:left="2160" w:hanging="360"/>
+      </w:pPr>
+      <w:rPr>
+        <w:rFonts w:ascii="Wingdings" w:hAnsi="Wingdings" w:hint="default"/>
+      </w:rPr>
+    </w:lvl>
+    <w:lvl w:ilvl="3" w:tplc="08090001" w:tentative="1">
+      <w:start w:val="1"/>
+      <w:numFmt w:val="bullet"/>
+      <w:lvlText w:val=""/>
+      <w:lvlJc w:val="left"/>
+      <w:pPr>
+        <w:ind w:left="2880" w:hanging="360"/>
+      </w:pPr>
+      <w:rPr>
+        <w:rFonts w:ascii="Symbol" w:hAnsi="Symbol" w:hint="default"/>
+      </w:rPr>
+    </w:lvl>
+    <w:lvl w:ilvl="4" w:tplc="08090003" w:tentative="1">
+      <w:start w:val="1"/>
+      <w:numFmt w:val="bullet"/>
+      <w:lvlText w:val="o"/>
+      <w:lvlJc w:val="left"/>
+      <w:pPr>
+        <w:ind w:left="3600" w:hanging="360"/>
+      </w:pPr>
+      <w:rPr>
+        <w:rFonts w:ascii="Courier New" w:hAnsi="Courier New" w:cs="Courier New" w:hint="default"/>
+      </w:rPr>
+    </w:lvl>
+    <w:lvl w:ilvl="5" w:tplc="08090005" w:tentative="1">
+      <w:start w:val="1"/>
+      <w:numFmt w:val="bullet"/>
+      <w:lvlText w:val=""/>
+      <w:lvlJc w:val="left"/>
+      <w:pPr>
+        <w:ind w:left="4320" w:hanging="360"/>
+      </w:pPr>
+      <w:rPr>
+        <w:rFonts w:ascii="Wingdings" w:hAnsi="Wingdings" w:hint="default"/>
+      </w:rPr>
+    </w:lvl>
+    <w:lvl w:ilvl="6" w:tplc="08090001" w:tentative="1">
+      <w:start w:val="1"/>
+      <w:numFmt w:val="bullet"/>
+      <w:lvlText w:val=""/>
+      <w:lvlJc w:val="left"/>
+      <w:pPr>
+        <w:ind w:left="5040" w:hanging="360"/>
+      </w:pPr>
+      <w:rPr>
+        <w:rFonts w:ascii="Symbol" w:hAnsi="Symbol" w:hint="default"/>
+      </w:rPr>
+    </w:lvl>
+    <w:lvl w:ilvl="7" w:tplc="08090003" w:tentative="1">
+      <w:start w:val="1"/>
+      <w:numFmt w:val="bullet"/>
+      <w:lvlText w:val="o"/>
+      <w:lvlJc w:val="left"/>
+      <w:pPr>
+        <w:ind w:left="5760" w:hanging="360"/>
+      </w:pPr>
+      <w:rPr>
+        <w:rFonts w:ascii="Courier New" w:hAnsi="Courier New" w:cs="Courier New" w:hint="default"/>
+      </w:rPr>
+    </w:lvl>
+    <w:lvl w:ilvl="8" w:tplc="08090005" w:tentative="1">
+      <w:start w:val="1"/>
+      <w:numFmt w:val="bullet"/>
+      <w:lvlText w:val=""/>
+      <w:lvlJc w:val="left"/>
+      <w:pPr>
+        <w:ind w:left="6480" w:hanging="360"/>
+      </w:pPr>
+      <w:rPr>
+        <w:rFonts w:ascii="Wingdings" w:hAnsi="Wingdings" w:hint="default"/>
+      </w:rPr>
+    </w:lvl>
+  </w:abstractNum>
+  <w:abstractNum w:abstractNumId="1" w15:restartNumberingAfterBreak="0">
     <w:nsid w:val="64100D84"/>
     <w:multiLevelType w:val="hybridMultilevel"/>
     <w:tmpl w:val="59487BF0"/>
@@ -1547,7 +2040,7 @@
       </w:rPr>
     </w:lvl>
   </w:abstractNum>
-  <w:abstractNum w:abstractNumId="1" w15:restartNumberingAfterBreak="0">
+  <w:abstractNum w:abstractNumId="2" w15:restartNumberingAfterBreak="0">
     <w:nsid w:val="68066CD5"/>
     <w:multiLevelType w:val="hybridMultilevel"/>
     <w:tmpl w:val="DE18E896"/>
@@ -1660,7 +2153,7 @@
       </w:rPr>
     </w:lvl>
   </w:abstractNum>
-  <w:abstractNum w:abstractNumId="2" w15:restartNumberingAfterBreak="0">
+  <w:abstractNum w:abstractNumId="3" w15:restartNumberingAfterBreak="0">
     <w:nsid w:val="698A31A4"/>
     <w:multiLevelType w:val="hybridMultilevel"/>
     <w:tmpl w:val="1DDC0624"/>
@@ -1773,7 +2266,7 @@
       </w:rPr>
     </w:lvl>
   </w:abstractNum>
-  <w:abstractNum w:abstractNumId="3" w15:restartNumberingAfterBreak="0">
+  <w:abstractNum w:abstractNumId="4" w15:restartNumberingAfterBreak="0">
     <w:nsid w:val="6BFA1EC4"/>
     <w:multiLevelType w:val="hybridMultilevel"/>
     <w:tmpl w:val="10BAF626"/>
@@ -1886,7 +2379,7 @@
       </w:rPr>
     </w:lvl>
   </w:abstractNum>
-  <w:abstractNum w:abstractNumId="4" w15:restartNumberingAfterBreak="0">
+  <w:abstractNum w:abstractNumId="5" w15:restartNumberingAfterBreak="0">
     <w:nsid w:val="707E6318"/>
     <w:multiLevelType w:val="hybridMultilevel"/>
     <w:tmpl w:val="BC742ACE"/>
@@ -1999,7 +2492,7 @@
       </w:rPr>
     </w:lvl>
   </w:abstractNum>
-  <w:abstractNum w:abstractNumId="5" w15:restartNumberingAfterBreak="0">
+  <w:abstractNum w:abstractNumId="6" w15:restartNumberingAfterBreak="0">
     <w:nsid w:val="7718185A"/>
     <w:multiLevelType w:val="hybridMultilevel"/>
     <w:tmpl w:val="E8048B82"/>
@@ -2113,22 +2606,25 @@
     </w:lvl>
   </w:abstractNum>
   <w:num w:numId="1">
+    <w:abstractNumId w:val="3"/>
+  </w:num>
+  <w:num w:numId="2">
     <w:abstractNumId w:val="2"/>
   </w:num>
-  <w:num w:numId="2">
+  <w:num w:numId="3">
     <w:abstractNumId w:val="1"/>
   </w:num>
-  <w:num w:numId="3">
-    <w:abstractNumId w:val="0"/>
+  <w:num w:numId="4">
+    <w:abstractNumId w:val="5"/>
   </w:num>
-  <w:num w:numId="4">
+  <w:num w:numId="5">
+    <w:abstractNumId w:val="6"/>
+  </w:num>
+  <w:num w:numId="6">
     <w:abstractNumId w:val="4"/>
   </w:num>
-  <w:num w:numId="5">
-    <w:abstractNumId w:val="5"/>
-  </w:num>
-  <w:num w:numId="6">
-    <w:abstractNumId w:val="3"/>
+  <w:num w:numId="7">
+    <w:abstractNumId w:val="0"/>
   </w:num>
 </w:numbering>
 </file>

</xml_diff>

<commit_message>
Changed Project Direcotry structure
</commit_message>
<xml_diff>
--- a/Project_Diary.docx
+++ b/Project_Diary.docx
@@ -1607,7 +1607,13 @@
           </w:tcPr>
           <w:p>
             <w:r>
-              <w:t>Use FFD’s progress tracking procedures. In the end produce a progress tracking report from that.</w:t>
+              <w:t xml:space="preserve">Use FFD’s progress tracking procedures. In the end produce a progress tracking report from </w:t>
+            </w:r>
+            <w:r>
+              <w:t>like below</w:t>
+            </w:r>
+            <w:r>
+              <w:t>.</w:t>
             </w:r>
             <w:r>
               <w:rPr>
@@ -1670,19 +1676,45 @@
           <w:tcPr>
             <w:tcW w:w="1278" w:type="dxa"/>
           </w:tcPr>
-          <w:p/>
+          <w:p>
+            <w:r>
+              <w:t>07/02/2019</w:t>
+            </w:r>
+          </w:p>
         </w:tc>
         <w:tc>
           <w:tcPr>
             <w:tcW w:w="1273" w:type="dxa"/>
           </w:tcPr>
-          <w:p/>
+          <w:p>
+            <w:r>
+              <w:t>Idea</w:t>
+            </w:r>
+          </w:p>
         </w:tc>
         <w:tc>
           <w:tcPr>
             <w:tcW w:w="6465" w:type="dxa"/>
           </w:tcPr>
-          <w:p/>
+          <w:p>
+            <w:r>
+              <w:t xml:space="preserve">Maybe expand functionality of project by adding windows service live overlay (like </w:t>
+            </w:r>
+            <w:proofErr w:type="spellStart"/>
+            <w:r>
+              <w:t>quizdom</w:t>
+            </w:r>
+            <w:proofErr w:type="spellEnd"/>
+            <w:r>
+              <w:t xml:space="preserve">) &amp; extract title, author and slide count from PDF instead of entering data about a lecture manually. </w:t>
+            </w:r>
+            <w:r>
+              <w:rPr>
+                <w:i/>
+              </w:rPr>
+              <w:t>Motivation for this comes from the feeling that my project is not complex enough.</w:t>
+            </w:r>
+          </w:p>
         </w:tc>
       </w:tr>
       <w:tr>
@@ -1690,19 +1722,63 @@
           <w:tcPr>
             <w:tcW w:w="1278" w:type="dxa"/>
           </w:tcPr>
+          <w:p>
+            <w:r>
+              <w:t>07/02/2019</w:t>
+            </w:r>
+            <w:bookmarkStart w:id="0" w:name="_GoBack"/>
+            <w:bookmarkEnd w:id="0"/>
+          </w:p>
+        </w:tc>
+        <w:tc>
+          <w:tcPr>
+            <w:tcW w:w="1273" w:type="dxa"/>
+          </w:tcPr>
+          <w:p>
+            <w:r>
+              <w:t>Note</w:t>
+            </w:r>
+          </w:p>
+        </w:tc>
+        <w:tc>
+          <w:tcPr>
+            <w:tcW w:w="6465" w:type="dxa"/>
+          </w:tcPr>
+          <w:p>
+            <w:r>
+              <w:t>Rename any branch</w:t>
+            </w:r>
+          </w:p>
+          <w:p>
+            <w:r>
+              <w:t>git branch -m &lt;</w:t>
+            </w:r>
+            <w:proofErr w:type="spellStart"/>
+            <w:r>
+              <w:t>oldname</w:t>
+            </w:r>
+            <w:proofErr w:type="spellEnd"/>
+            <w:r>
+              <w:t>&gt; &lt;newname&gt;</w:t>
+            </w:r>
+          </w:p>
           <w:p/>
-        </w:tc>
-        <w:tc>
-          <w:tcPr>
-            <w:tcW w:w="1273" w:type="dxa"/>
-          </w:tcPr>
-          <w:p/>
-        </w:tc>
-        <w:tc>
-          <w:tcPr>
-            <w:tcW w:w="6465" w:type="dxa"/>
-          </w:tcPr>
-          <w:p/>
+          <w:p>
+            <w:r>
+              <w:t>Rename</w:t>
+            </w:r>
+            <w:r>
+              <w:t xml:space="preserve"> the current branch</w:t>
+            </w:r>
+            <w:r>
+              <w:t>:</w:t>
+            </w:r>
+          </w:p>
+          <w:p>
+            <w:r>
+              <w:t>git branch -m &lt;newname&gt;</w:t>
+            </w:r>
+          </w:p>
         </w:tc>
       </w:tr>
       <w:tr>
@@ -1786,8 +1862,6 @@
       <w:pPr>
         <w:pStyle w:val="Heading3"/>
       </w:pPr>
-      <w:bookmarkStart w:id="0" w:name="_GoBack"/>
-      <w:bookmarkEnd w:id="0"/>
       <w:r>
         <w:t>Difficulties</w:t>
       </w:r>

</xml_diff>

<commit_message>
Started the High-Level system design diagrams and the system feature list
</commit_message>
<xml_diff>
--- a/Project_Diary.docx
+++ b/Project_Diary.docx
@@ -1743,9 +1743,23 @@
             <w:tcW w:w="6465" w:type="dxa"/>
           </w:tcPr>
           <w:p>
-            <w:r>
+            <w:pPr>
+              <w:rPr>
+                <w:b/>
+              </w:rPr>
+            </w:pPr>
+            <w:r>
+              <w:rPr>
+                <w:b/>
+              </w:rPr>
               <w:t>Rename any branch</w:t>
             </w:r>
+            <w:r>
+              <w:rPr>
+                <w:b/>
+              </w:rPr>
+              <w:t>:</w:t>
+            </w:r>
           </w:p>
           <w:p>
             <w:r>
@@ -1762,7 +1776,15 @@
           </w:p>
           <w:p/>
           <w:p>
-            <w:r>
+            <w:pPr>
+              <w:rPr>
+                <w:b/>
+              </w:rPr>
+            </w:pPr>
+            <w:r>
+              <w:rPr>
+                <w:b/>
+              </w:rPr>
               <w:t>Rename the current branch:</w:t>
             </w:r>
           </w:p>
@@ -1832,31 +1854,78 @@
           </w:tcPr>
           <w:p>
             <w:r>
-              <w:t>Started building component diagram.</w:t>
+              <w:t>Started building component diagram</w:t>
+            </w:r>
+          </w:p>
+        </w:tc>
+      </w:tr>
+      <w:tr>
+        <w:tc>
+          <w:tcPr>
+            <w:tcW w:w="1278" w:type="dxa"/>
+          </w:tcPr>
+          <w:p>
+            <w:r>
+              <w:t>07/02/2019</w:t>
+            </w:r>
+          </w:p>
+        </w:tc>
+        <w:tc>
+          <w:tcPr>
+            <w:tcW w:w="1273" w:type="dxa"/>
+          </w:tcPr>
+          <w:p>
+            <w:r>
+              <w:t>Main Work</w:t>
+            </w:r>
+          </w:p>
+        </w:tc>
+        <w:tc>
+          <w:tcPr>
+            <w:tcW w:w="6465" w:type="dxa"/>
+          </w:tcPr>
+          <w:p>
+            <w:r>
+              <w:t>Started Feature List</w:t>
+            </w:r>
+          </w:p>
+        </w:tc>
+      </w:tr>
+      <w:tr>
+        <w:tc>
+          <w:tcPr>
+            <w:tcW w:w="1278" w:type="dxa"/>
+          </w:tcPr>
+          <w:p>
+            <w:r>
+              <w:t>08/02/2019</w:t>
+            </w:r>
+          </w:p>
+        </w:tc>
+        <w:tc>
+          <w:tcPr>
+            <w:tcW w:w="1273" w:type="dxa"/>
+          </w:tcPr>
+          <w:p>
+            <w:r>
+              <w:t>Main Work</w:t>
+            </w:r>
+          </w:p>
+        </w:tc>
+        <w:tc>
+          <w:tcPr>
+            <w:tcW w:w="6465" w:type="dxa"/>
+          </w:tcPr>
+          <w:p>
+            <w:r>
+              <w:t xml:space="preserve">Changed directory structure of </w:t>
             </w:r>
             <w:bookmarkStart w:id="0" w:name="_GoBack"/>
             <w:bookmarkEnd w:id="0"/>
-          </w:p>
-        </w:tc>
-      </w:tr>
-      <w:tr>
-        <w:tc>
-          <w:tcPr>
-            <w:tcW w:w="1278" w:type="dxa"/>
-          </w:tcPr>
-          <w:p/>
-        </w:tc>
-        <w:tc>
-          <w:tcPr>
-            <w:tcW w:w="1273" w:type="dxa"/>
-          </w:tcPr>
-          <w:p/>
-        </w:tc>
-        <w:tc>
-          <w:tcPr>
-            <w:tcW w:w="6465" w:type="dxa"/>
-          </w:tcPr>
-          <w:p/>
+            <w:r>
+              <w:t>master branch. Continued work on high-level diagrams and feature list.</w:t>
+            </w:r>
+          </w:p>
         </w:tc>
       </w:tr>
     </w:tbl>

</xml_diff>

<commit_message>
Added first draft use-case diagram.
</commit_message>
<xml_diff>
--- a/Project_Diary.docx
+++ b/Project_Diary.docx
@@ -1920,11 +1920,43 @@
             <w:r>
               <w:t xml:space="preserve">Changed directory structure of </w:t>
             </w:r>
+            <w:r>
+              <w:t>master branch. Continued work on high-level diagrams and feature list.</w:t>
+            </w:r>
+          </w:p>
+        </w:tc>
+      </w:tr>
+      <w:tr>
+        <w:tc>
+          <w:tcPr>
+            <w:tcW w:w="1278" w:type="dxa"/>
+          </w:tcPr>
+          <w:p>
+            <w:r>
+              <w:t>11/02/2019</w:t>
+            </w:r>
+          </w:p>
+        </w:tc>
+        <w:tc>
+          <w:tcPr>
+            <w:tcW w:w="1273" w:type="dxa"/>
+          </w:tcPr>
+          <w:p>
+            <w:r>
+              <w:t>Main Work</w:t>
+            </w:r>
+          </w:p>
+        </w:tc>
+        <w:tc>
+          <w:tcPr>
+            <w:tcW w:w="6465" w:type="dxa"/>
+          </w:tcPr>
+          <w:p>
+            <w:r>
+              <w:t>Created first draft use-case diagram and updated other diagrams.</w:t>
+            </w:r>
             <w:bookmarkStart w:id="0" w:name="_GoBack"/>
             <w:bookmarkEnd w:id="0"/>
-            <w:r>
-              <w:t>master branch. Continued work on high-level diagrams and feature list.</w:t>
-            </w:r>
           </w:p>
         </w:tc>
       </w:tr>

</xml_diff>

<commit_message>
Updates to the UI Design & Project Diary
</commit_message>
<xml_diff>
--- a/Project_Diary.docx
+++ b/Project_Diary.docx
@@ -1545,8 +1545,8 @@
       </w:tblPr>
       <w:tblGrid>
         <w:gridCol w:w="1278"/>
-        <w:gridCol w:w="1273"/>
-        <w:gridCol w:w="6465"/>
+        <w:gridCol w:w="1284"/>
+        <w:gridCol w:w="6454"/>
       </w:tblGrid>
       <w:tr>
         <w:tc>
@@ -1955,6 +1955,131 @@
             <w:r>
               <w:t>Created first draft use-case diagram and updated other diagrams.</w:t>
             </w:r>
+          </w:p>
+        </w:tc>
+      </w:tr>
+      <w:tr>
+        <w:tc>
+          <w:tcPr>
+            <w:tcW w:w="1278" w:type="dxa"/>
+          </w:tcPr>
+          <w:p>
+            <w:r>
+              <w:t>12/02/2019</w:t>
+            </w:r>
+          </w:p>
+        </w:tc>
+        <w:tc>
+          <w:tcPr>
+            <w:tcW w:w="1273" w:type="dxa"/>
+          </w:tcPr>
+          <w:p>
+            <w:r>
+              <w:t>Note</w:t>
+            </w:r>
+          </w:p>
+        </w:tc>
+        <w:tc>
+          <w:tcPr>
+            <w:tcW w:w="6465" w:type="dxa"/>
+          </w:tcPr>
+          <w:p>
+            <w:pPr>
+              <w:rPr>
+                <w:b/>
+              </w:rPr>
+            </w:pPr>
+            <w:r>
+              <w:t xml:space="preserve">All times and dates will be calculated therefore are not editable. Username is entered during login so automatically filled in and not editable. </w:t>
+            </w:r>
+            <w:r>
+              <w:rPr>
+                <w:b/>
+              </w:rPr>
+              <w:t xml:space="preserve">Does LDAP return staff first and last name? If </w:t>
+            </w:r>
+            <w:proofErr w:type="gramStart"/>
+            <w:r>
+              <w:rPr>
+                <w:b/>
+              </w:rPr>
+              <w:t>so</w:t>
+            </w:r>
+            <w:proofErr w:type="gramEnd"/>
+            <w:r>
+              <w:rPr>
+                <w:b/>
+              </w:rPr>
+              <w:t xml:space="preserve"> they may also be removed as form fields.</w:t>
+            </w:r>
+          </w:p>
+        </w:tc>
+      </w:tr>
+      <w:tr>
+        <w:tc>
+          <w:tcPr>
+            <w:tcW w:w="1278" w:type="dxa"/>
+          </w:tcPr>
+          <w:p>
+            <w:r>
+              <w:t>12/02/2019</w:t>
+            </w:r>
+          </w:p>
+        </w:tc>
+        <w:tc>
+          <w:tcPr>
+            <w:tcW w:w="1273" w:type="dxa"/>
+          </w:tcPr>
+          <w:p>
+            <w:r>
+              <w:t>Main Work</w:t>
+            </w:r>
+          </w:p>
+        </w:tc>
+        <w:tc>
+          <w:tcPr>
+            <w:tcW w:w="6465" w:type="dxa"/>
+          </w:tcPr>
+          <w:p>
+            <w:r>
+              <w:t>Making changes to UI designs.</w:t>
+            </w:r>
+          </w:p>
+        </w:tc>
+      </w:tr>
+      <w:tr>
+        <w:tc>
+          <w:tcPr>
+            <w:tcW w:w="1278" w:type="dxa"/>
+          </w:tcPr>
+          <w:p>
+            <w:r>
+              <w:t>12/02/2019</w:t>
+            </w:r>
+          </w:p>
+        </w:tc>
+        <w:tc>
+          <w:tcPr>
+            <w:tcW w:w="1273" w:type="dxa"/>
+          </w:tcPr>
+          <w:p>
+            <w:r>
+              <w:t>Justification</w:t>
+            </w:r>
+          </w:p>
+        </w:tc>
+        <w:tc>
+          <w:tcPr>
+            <w:tcW w:w="6465" w:type="dxa"/>
+          </w:tcPr>
+          <w:p>
+            <w:r>
+              <w:t xml:space="preserve">Not many fields to fill in when creating a new session therefore there is an argument that extracting the data from a PDF would be unneeded functionality. However some lectures/workshops do not number their slides; for this reason I think it would be worth keeping </w:t>
+            </w:r>
+            <w:r>
+              <w:lastRenderedPageBreak/>
+              <w:t>the PDF upload functionality if only to save the lecturer counting the number of slides by his/her self.</w:t>
+            </w:r>
             <w:bookmarkStart w:id="0" w:name="_GoBack"/>
             <w:bookmarkEnd w:id="0"/>
           </w:p>
@@ -1966,6 +2091,7 @@
         <w:pStyle w:val="Heading2"/>
       </w:pPr>
       <w:r>
+        <w:lastRenderedPageBreak/>
         <w:t>Weekly Review</w:t>
       </w:r>
     </w:p>

</xml_diff>

<commit_message>
Finished draft of high-level diagrams
</commit_message>
<xml_diff>
--- a/Project_Diary.docx
+++ b/Project_Diary.docx
@@ -2080,47 +2080,495 @@
               <w:lastRenderedPageBreak/>
               <w:t>the PDF upload functionality if only to save the lecturer counting the number of slides by his/her self.</w:t>
             </w:r>
+          </w:p>
+        </w:tc>
+      </w:tr>
+      <w:tr>
+        <w:tc>
+          <w:tcPr>
+            <w:tcW w:w="1278" w:type="dxa"/>
+          </w:tcPr>
+          <w:p>
+            <w:r>
+              <w:lastRenderedPageBreak/>
+              <w:t>12/02/2019</w:t>
+            </w:r>
+          </w:p>
+        </w:tc>
+        <w:tc>
+          <w:tcPr>
+            <w:tcW w:w="1273" w:type="dxa"/>
+          </w:tcPr>
+          <w:p>
+            <w:r>
+              <w:t>Note</w:t>
+            </w:r>
+          </w:p>
+        </w:tc>
+        <w:tc>
+          <w:tcPr>
+            <w:tcW w:w="6465" w:type="dxa"/>
+          </w:tcPr>
+          <w:p>
+            <w:r>
+              <w:t xml:space="preserve">Installed atom-beautify plugin for atom text editor: </w:t>
+            </w:r>
+            <w:proofErr w:type="spellStart"/>
+            <w:r>
+              <w:t>CTRL+ALT+b</w:t>
+            </w:r>
+            <w:proofErr w:type="spellEnd"/>
+            <w:r>
+              <w:t xml:space="preserve"> will auto-format code on a page.!!! WHOO</w:t>
+            </w:r>
+          </w:p>
+        </w:tc>
+      </w:tr>
+    </w:tbl>
+    <w:p>
+      <w:pPr>
+        <w:pStyle w:val="Heading2"/>
+      </w:pPr>
+      <w:r>
+        <w:t>Weekly Review</w:t>
+      </w:r>
+    </w:p>
+    <w:p>
+      <w:pPr>
+        <w:pStyle w:val="Heading3"/>
+      </w:pPr>
+      <w:r>
+        <w:t>Successes</w:t>
+      </w:r>
+    </w:p>
+    <w:p>
+      <w:pPr>
+        <w:pStyle w:val="ListParagraph"/>
+        <w:numPr>
+          <w:ilvl w:val="0"/>
+          <w:numId w:val="8"/>
+        </w:numPr>
+      </w:pPr>
+      <w:r>
+        <w:t>Figured out FDD does not have a formal requirements spec so no need to write one.</w:t>
+      </w:r>
+    </w:p>
+    <w:p>
+      <w:pPr>
+        <w:pStyle w:val="ListParagraph"/>
+        <w:numPr>
+          <w:ilvl w:val="0"/>
+          <w:numId w:val="8"/>
+        </w:numPr>
+      </w:pPr>
+      <w:r>
+        <w:t>Drafted Feature List</w:t>
+      </w:r>
+    </w:p>
+    <w:p>
+      <w:pPr>
+        <w:pStyle w:val="ListParagraph"/>
+        <w:numPr>
+          <w:ilvl w:val="0"/>
+          <w:numId w:val="8"/>
+        </w:numPr>
+      </w:pPr>
+      <w:r>
+        <w:t>Finished Component Diagram</w:t>
+      </w:r>
+    </w:p>
+    <w:p>
+      <w:pPr>
+        <w:pStyle w:val="Heading3"/>
+      </w:pPr>
+      <w:r>
+        <w:t>Difficulties</w:t>
+      </w:r>
+    </w:p>
+    <w:p>
+      <w:pPr>
+        <w:pStyle w:val="ListParagraph"/>
+        <w:numPr>
+          <w:ilvl w:val="0"/>
+          <w:numId w:val="9"/>
+        </w:numPr>
+      </w:pPr>
+      <w:r>
+        <w:t>Unfinished Use-Case &amp; ER diagrams</w:t>
+      </w:r>
+    </w:p>
+    <w:p>
+      <w:pPr>
+        <w:pStyle w:val="ListParagraph"/>
+        <w:numPr>
+          <w:ilvl w:val="0"/>
+          <w:numId w:val="9"/>
+        </w:numPr>
+      </w:pPr>
+      <w:r>
+        <w:t>Not Started activity diagrams</w:t>
+      </w:r>
+    </w:p>
+    <w:p>
+      <w:pPr>
+        <w:pStyle w:val="ListParagraph"/>
+        <w:numPr>
+          <w:ilvl w:val="0"/>
+          <w:numId w:val="9"/>
+        </w:numPr>
+      </w:pPr>
+      <w:r>
+        <w:t xml:space="preserve">No further learning of </w:t>
+      </w:r>
+      <w:r>
+        <w:t>Django</w:t>
+      </w:r>
+    </w:p>
+    <w:p>
+      <w:pPr>
+        <w:pStyle w:val="Heading3"/>
+      </w:pPr>
+      <w:r>
+        <w:t>Reflections</w:t>
+      </w:r>
+    </w:p>
+    <w:p>
+      <w:pPr>
+        <w:pStyle w:val="ListParagraph"/>
+        <w:numPr>
+          <w:ilvl w:val="0"/>
+          <w:numId w:val="10"/>
+        </w:numPr>
+      </w:pPr>
+      <w:r>
+        <w:t>Poor time management lead to items of work overflowing to next week.</w:t>
+      </w:r>
+    </w:p>
+    <w:p>
+      <w:pPr>
+        <w:pStyle w:val="Heading1"/>
+      </w:pPr>
+      <w:r>
+        <w:t>13/02/2019-20/02/2019: Week 3</w:t>
+      </w:r>
+    </w:p>
+    <w:p>
+      <w:pPr>
+        <w:pStyle w:val="Heading2"/>
+      </w:pPr>
+      <w:r>
+        <w:t>Weekly Plan</w:t>
+      </w:r>
+    </w:p>
+    <w:p>
+      <w:pPr>
+        <w:pStyle w:val="ListParagraph"/>
+        <w:numPr>
+          <w:ilvl w:val="0"/>
+          <w:numId w:val="10"/>
+        </w:numPr>
+      </w:pPr>
+      <w:r>
+        <w:t>Finish work from last week</w:t>
+      </w:r>
+    </w:p>
+    <w:p>
+      <w:pPr>
+        <w:pStyle w:val="ListParagraph"/>
+        <w:numPr>
+          <w:ilvl w:val="1"/>
+          <w:numId w:val="10"/>
+        </w:numPr>
+      </w:pPr>
+      <w:r>
+        <w:t>Finish first draft ER Diagram</w:t>
+      </w:r>
+    </w:p>
+    <w:p>
+      <w:pPr>
+        <w:pStyle w:val="ListParagraph"/>
+        <w:numPr>
+          <w:ilvl w:val="1"/>
+          <w:numId w:val="10"/>
+        </w:numPr>
+      </w:pPr>
+      <w:r>
+        <w:t>Finish first draft Use-Case Diagram</w:t>
+      </w:r>
+    </w:p>
+    <w:p>
+      <w:pPr>
+        <w:pStyle w:val="ListParagraph"/>
+        <w:numPr>
+          <w:ilvl w:val="1"/>
+          <w:numId w:val="10"/>
+        </w:numPr>
+      </w:pPr>
+      <w:r>
+        <w:t>Add two activity diagrams</w:t>
+      </w:r>
+    </w:p>
+    <w:p>
+      <w:pPr>
+        <w:pStyle w:val="ListParagraph"/>
+        <w:numPr>
+          <w:ilvl w:val="0"/>
+          <w:numId w:val="10"/>
+        </w:numPr>
+      </w:pPr>
+      <w:r>
+        <w:t>Write LDAP login feature</w:t>
+      </w:r>
+    </w:p>
+    <w:p>
+      <w:pPr>
+        <w:pStyle w:val="Heading2"/>
+      </w:pPr>
+      <w:r>
+        <w:t>Weekly Notes</w:t>
+      </w:r>
+    </w:p>
+    <w:tbl>
+      <w:tblPr>
+        <w:tblStyle w:val="TableGrid"/>
+        <w:tblW w:w="0" w:type="auto"/>
+        <w:tblLook w:val="04A0" w:firstRow="1" w:lastRow="0" w:firstColumn="1" w:lastColumn="0" w:noHBand="0" w:noVBand="1"/>
+      </w:tblPr>
+      <w:tblGrid>
+        <w:gridCol w:w="1278"/>
+        <w:gridCol w:w="992"/>
+        <w:gridCol w:w="6746"/>
+      </w:tblGrid>
+      <w:tr>
+        <w:tc>
+          <w:tcPr>
+            <w:tcW w:w="1271" w:type="dxa"/>
+          </w:tcPr>
+          <w:p>
+            <w:r>
+              <w:t>Date</w:t>
+            </w:r>
+          </w:p>
+        </w:tc>
+        <w:tc>
+          <w:tcPr>
+            <w:tcW w:w="992" w:type="dxa"/>
+          </w:tcPr>
+          <w:p>
+            <w:r>
+              <w:t>Type</w:t>
+            </w:r>
+          </w:p>
+        </w:tc>
+        <w:tc>
+          <w:tcPr>
+            <w:tcW w:w="6753" w:type="dxa"/>
+          </w:tcPr>
+          <w:p>
+            <w:r>
+              <w:t>Entry</w:t>
+            </w:r>
+          </w:p>
+        </w:tc>
+      </w:tr>
+      <w:tr>
+        <w:tc>
+          <w:tcPr>
+            <w:tcW w:w="1271" w:type="dxa"/>
+          </w:tcPr>
+          <w:p>
+            <w:r>
+              <w:t>13/02/2019</w:t>
+            </w:r>
+          </w:p>
+        </w:tc>
+        <w:tc>
+          <w:tcPr>
+            <w:tcW w:w="992" w:type="dxa"/>
+          </w:tcPr>
+          <w:p>
+            <w:r>
+              <w:t>Idea</w:t>
+            </w:r>
+          </w:p>
+        </w:tc>
+        <w:tc>
+          <w:tcPr>
+            <w:tcW w:w="6753" w:type="dxa"/>
+          </w:tcPr>
+          <w:p>
+            <w:pPr>
+              <w:rPr>
+                <w:color w:val="FF0000"/>
+              </w:rPr>
+            </w:pPr>
+            <w:r>
+              <w:rPr>
+                <w:color w:val="FF0000"/>
+              </w:rPr>
+              <w:t xml:space="preserve">Use session cookie (persistent storage) to prevent user providing </w:t>
+            </w:r>
+            <w:proofErr w:type="spellStart"/>
+            <w:r>
+              <w:rPr>
+                <w:color w:val="FF0000"/>
+              </w:rPr>
+              <w:t>to</w:t>
+            </w:r>
+            <w:proofErr w:type="spellEnd"/>
+            <w:r>
+              <w:rPr>
+                <w:color w:val="FF0000"/>
+              </w:rPr>
+              <w:t xml:space="preserve"> much feedback for a slide by logging off and on again???</w:t>
+            </w:r>
+          </w:p>
+        </w:tc>
+      </w:tr>
+      <w:tr>
+        <w:tc>
+          <w:tcPr>
+            <w:tcW w:w="1271" w:type="dxa"/>
+          </w:tcPr>
+          <w:p>
+            <w:r>
+              <w:t>16/02/2019</w:t>
+            </w:r>
+          </w:p>
+        </w:tc>
+        <w:tc>
+          <w:tcPr>
+            <w:tcW w:w="992" w:type="dxa"/>
+          </w:tcPr>
+          <w:p>
+            <w:r>
+              <w:t>Main Work</w:t>
+            </w:r>
+          </w:p>
+        </w:tc>
+        <w:tc>
+          <w:tcPr>
+            <w:tcW w:w="6753" w:type="dxa"/>
+          </w:tcPr>
+          <w:p>
+            <w:r>
+              <w:t>Finished off first drafts of high-level diagrams. (Overflow from last week complete)</w:t>
+            </w:r>
             <w:bookmarkStart w:id="0" w:name="_GoBack"/>
             <w:bookmarkEnd w:id="0"/>
           </w:p>
         </w:tc>
       </w:tr>
+      <w:tr>
+        <w:tc>
+          <w:tcPr>
+            <w:tcW w:w="1271" w:type="dxa"/>
+          </w:tcPr>
+          <w:p/>
+        </w:tc>
+        <w:tc>
+          <w:tcPr>
+            <w:tcW w:w="992" w:type="dxa"/>
+          </w:tcPr>
+          <w:p/>
+        </w:tc>
+        <w:tc>
+          <w:tcPr>
+            <w:tcW w:w="6753" w:type="dxa"/>
+          </w:tcPr>
+          <w:p/>
+        </w:tc>
+      </w:tr>
+      <w:tr>
+        <w:tc>
+          <w:tcPr>
+            <w:tcW w:w="1271" w:type="dxa"/>
+          </w:tcPr>
+          <w:p/>
+        </w:tc>
+        <w:tc>
+          <w:tcPr>
+            <w:tcW w:w="992" w:type="dxa"/>
+          </w:tcPr>
+          <w:p/>
+        </w:tc>
+        <w:tc>
+          <w:tcPr>
+            <w:tcW w:w="6753" w:type="dxa"/>
+          </w:tcPr>
+          <w:p/>
+        </w:tc>
+      </w:tr>
+      <w:tr>
+        <w:tc>
+          <w:tcPr>
+            <w:tcW w:w="1271" w:type="dxa"/>
+          </w:tcPr>
+          <w:p/>
+        </w:tc>
+        <w:tc>
+          <w:tcPr>
+            <w:tcW w:w="992" w:type="dxa"/>
+          </w:tcPr>
+          <w:p/>
+        </w:tc>
+        <w:tc>
+          <w:tcPr>
+            <w:tcW w:w="6753" w:type="dxa"/>
+          </w:tcPr>
+          <w:p/>
+        </w:tc>
+      </w:tr>
+      <w:tr>
+        <w:tc>
+          <w:tcPr>
+            <w:tcW w:w="1271" w:type="dxa"/>
+          </w:tcPr>
+          <w:p/>
+        </w:tc>
+        <w:tc>
+          <w:tcPr>
+            <w:tcW w:w="992" w:type="dxa"/>
+          </w:tcPr>
+          <w:p/>
+        </w:tc>
+        <w:tc>
+          <w:tcPr>
+            <w:tcW w:w="6753" w:type="dxa"/>
+          </w:tcPr>
+          <w:p/>
+        </w:tc>
+      </w:tr>
+      <w:tr>
+        <w:tc>
+          <w:tcPr>
+            <w:tcW w:w="1271" w:type="dxa"/>
+          </w:tcPr>
+          <w:p/>
+        </w:tc>
+        <w:tc>
+          <w:tcPr>
+            <w:tcW w:w="992" w:type="dxa"/>
+          </w:tcPr>
+          <w:p/>
+        </w:tc>
+        <w:tc>
+          <w:tcPr>
+            <w:tcW w:w="6753" w:type="dxa"/>
+          </w:tcPr>
+          <w:p/>
+        </w:tc>
+      </w:tr>
     </w:tbl>
+    <w:p/>
     <w:p>
       <w:pPr>
         <w:pStyle w:val="Heading2"/>
       </w:pPr>
       <w:r>
-        <w:lastRenderedPageBreak/>
         <w:t>Weekly Review</w:t>
       </w:r>
     </w:p>
-    <w:p>
-      <w:pPr>
-        <w:pStyle w:val="Heading3"/>
-      </w:pPr>
-      <w:r>
-        <w:t>Successes</w:t>
-      </w:r>
-    </w:p>
-    <w:p>
-      <w:pPr>
-        <w:pStyle w:val="Heading3"/>
-      </w:pPr>
-      <w:r>
-        <w:t>Difficulties</w:t>
-      </w:r>
-    </w:p>
-    <w:p>
-      <w:pPr>
-        <w:pStyle w:val="Heading3"/>
-      </w:pPr>
-      <w:r>
-        <w:t>Reflections</w:t>
-      </w:r>
-    </w:p>
-    <w:p/>
-    <w:p/>
     <w:sectPr>
       <w:pgSz w:w="11906" w:h="16838"/>
       <w:pgMar w:top="1440" w:right="1440" w:bottom="1440" w:left="1440" w:header="708" w:footer="708" w:gutter="0"/>
@@ -2134,6 +2582,232 @@
 <file path=word/numbering.xml><?xml version="1.0" encoding="utf-8"?>
 <w:numbering xmlns:wpc="http://schemas.microsoft.com/office/word/2010/wordprocessingCanvas" xmlns:cx="http://schemas.microsoft.com/office/drawing/2014/chartex" xmlns:cx1="http://schemas.microsoft.com/office/drawing/2015/9/8/chartex" xmlns:cx2="http://schemas.microsoft.com/office/drawing/2015/10/21/chartex" xmlns:cx3="http://schemas.microsoft.com/office/drawing/2016/5/9/chartex" xmlns:cx4="http://schemas.microsoft.com/office/drawing/2016/5/10/chartex" xmlns:cx5="http://schemas.microsoft.com/office/drawing/2016/5/11/chartex" xmlns:cx6="http://schemas.microsoft.com/office/drawing/2016/5/12/chartex" xmlns:cx7="http://schemas.microsoft.com/office/drawing/2016/5/13/chartex" xmlns:cx8="http://schemas.microsoft.com/office/drawing/2016/5/14/chartex" xmlns:mc="http://schemas.openxmlformats.org/markup-compatibility/2006" xmlns:aink="http://schemas.microsoft.com/office/drawing/2016/ink" xmlns:am3d="http://schemas.microsoft.com/office/drawing/2017/model3d" xmlns:o="urn:schemas-microsoft-com:office:office" xmlns:r="http://schemas.openxmlformats.org/officeDocument/2006/relationships" xmlns:m="http://schemas.openxmlformats.org/officeDocument/2006/math" xmlns:v="urn:schemas-microsoft-com:vml" xmlns:wp14="http://schemas.microsoft.com/office/word/2010/wordprocessingDrawing" xmlns:wp="http://schemas.openxmlformats.org/drawingml/2006/wordprocessingDrawing" xmlns:w10="urn:schemas-microsoft-com:office:word" xmlns:w="http://schemas.openxmlformats.org/wordprocessingml/2006/main" xmlns:w14="http://schemas.microsoft.com/office/word/2010/wordml" xmlns:w15="http://schemas.microsoft.com/office/word/2012/wordml" xmlns:w16cid="http://schemas.microsoft.com/office/word/2016/wordml/cid" xmlns:w16se="http://schemas.microsoft.com/office/word/2015/wordml/symex" xmlns:wpg="http://schemas.microsoft.com/office/word/2010/wordprocessingGroup" xmlns:wpi="http://schemas.microsoft.com/office/word/2010/wordprocessingInk" xmlns:wne="http://schemas.microsoft.com/office/word/2006/wordml" xmlns:wps="http://schemas.microsoft.com/office/word/2010/wordprocessingShape" mc:Ignorable="w14 w15 w16se w16cid wp14">
   <w:abstractNum w:abstractNumId="0" w15:restartNumberingAfterBreak="0">
+    <w:nsid w:val="05733341"/>
+    <w:multiLevelType w:val="hybridMultilevel"/>
+    <w:tmpl w:val="E92CC094"/>
+    <w:lvl w:ilvl="0" w:tplc="08090001">
+      <w:start w:val="1"/>
+      <w:numFmt w:val="bullet"/>
+      <w:lvlText w:val=""/>
+      <w:lvlJc w:val="left"/>
+      <w:pPr>
+        <w:ind w:left="720" w:hanging="360"/>
+      </w:pPr>
+      <w:rPr>
+        <w:rFonts w:ascii="Symbol" w:hAnsi="Symbol" w:hint="default"/>
+      </w:rPr>
+    </w:lvl>
+    <w:lvl w:ilvl="1" w:tplc="08090003" w:tentative="1">
+      <w:start w:val="1"/>
+      <w:numFmt w:val="bullet"/>
+      <w:lvlText w:val="o"/>
+      <w:lvlJc w:val="left"/>
+      <w:pPr>
+        <w:ind w:left="1440" w:hanging="360"/>
+      </w:pPr>
+      <w:rPr>
+        <w:rFonts w:ascii="Courier New" w:hAnsi="Courier New" w:cs="Courier New" w:hint="default"/>
+      </w:rPr>
+    </w:lvl>
+    <w:lvl w:ilvl="2" w:tplc="08090005" w:tentative="1">
+      <w:start w:val="1"/>
+      <w:numFmt w:val="bullet"/>
+      <w:lvlText w:val=""/>
+      <w:lvlJc w:val="left"/>
+      <w:pPr>
+        <w:ind w:left="2160" w:hanging="360"/>
+      </w:pPr>
+      <w:rPr>
+        <w:rFonts w:ascii="Wingdings" w:hAnsi="Wingdings" w:hint="default"/>
+      </w:rPr>
+    </w:lvl>
+    <w:lvl w:ilvl="3" w:tplc="08090001" w:tentative="1">
+      <w:start w:val="1"/>
+      <w:numFmt w:val="bullet"/>
+      <w:lvlText w:val=""/>
+      <w:lvlJc w:val="left"/>
+      <w:pPr>
+        <w:ind w:left="2880" w:hanging="360"/>
+      </w:pPr>
+      <w:rPr>
+        <w:rFonts w:ascii="Symbol" w:hAnsi="Symbol" w:hint="default"/>
+      </w:rPr>
+    </w:lvl>
+    <w:lvl w:ilvl="4" w:tplc="08090003" w:tentative="1">
+      <w:start w:val="1"/>
+      <w:numFmt w:val="bullet"/>
+      <w:lvlText w:val="o"/>
+      <w:lvlJc w:val="left"/>
+      <w:pPr>
+        <w:ind w:left="3600" w:hanging="360"/>
+      </w:pPr>
+      <w:rPr>
+        <w:rFonts w:ascii="Courier New" w:hAnsi="Courier New" w:cs="Courier New" w:hint="default"/>
+      </w:rPr>
+    </w:lvl>
+    <w:lvl w:ilvl="5" w:tplc="08090005" w:tentative="1">
+      <w:start w:val="1"/>
+      <w:numFmt w:val="bullet"/>
+      <w:lvlText w:val=""/>
+      <w:lvlJc w:val="left"/>
+      <w:pPr>
+        <w:ind w:left="4320" w:hanging="360"/>
+      </w:pPr>
+      <w:rPr>
+        <w:rFonts w:ascii="Wingdings" w:hAnsi="Wingdings" w:hint="default"/>
+      </w:rPr>
+    </w:lvl>
+    <w:lvl w:ilvl="6" w:tplc="08090001" w:tentative="1">
+      <w:start w:val="1"/>
+      <w:numFmt w:val="bullet"/>
+      <w:lvlText w:val=""/>
+      <w:lvlJc w:val="left"/>
+      <w:pPr>
+        <w:ind w:left="5040" w:hanging="360"/>
+      </w:pPr>
+      <w:rPr>
+        <w:rFonts w:ascii="Symbol" w:hAnsi="Symbol" w:hint="default"/>
+      </w:rPr>
+    </w:lvl>
+    <w:lvl w:ilvl="7" w:tplc="08090003" w:tentative="1">
+      <w:start w:val="1"/>
+      <w:numFmt w:val="bullet"/>
+      <w:lvlText w:val="o"/>
+      <w:lvlJc w:val="left"/>
+      <w:pPr>
+        <w:ind w:left="5760" w:hanging="360"/>
+      </w:pPr>
+      <w:rPr>
+        <w:rFonts w:ascii="Courier New" w:hAnsi="Courier New" w:cs="Courier New" w:hint="default"/>
+      </w:rPr>
+    </w:lvl>
+    <w:lvl w:ilvl="8" w:tplc="08090005" w:tentative="1">
+      <w:start w:val="1"/>
+      <w:numFmt w:val="bullet"/>
+      <w:lvlText w:val=""/>
+      <w:lvlJc w:val="left"/>
+      <w:pPr>
+        <w:ind w:left="6480" w:hanging="360"/>
+      </w:pPr>
+      <w:rPr>
+        <w:rFonts w:ascii="Wingdings" w:hAnsi="Wingdings" w:hint="default"/>
+      </w:rPr>
+    </w:lvl>
+  </w:abstractNum>
+  <w:abstractNum w:abstractNumId="1" w15:restartNumberingAfterBreak="0">
+    <w:nsid w:val="566A7846"/>
+    <w:multiLevelType w:val="hybridMultilevel"/>
+    <w:tmpl w:val="B1FCBB3E"/>
+    <w:lvl w:ilvl="0" w:tplc="08090001">
+      <w:start w:val="1"/>
+      <w:numFmt w:val="bullet"/>
+      <w:lvlText w:val=""/>
+      <w:lvlJc w:val="left"/>
+      <w:pPr>
+        <w:ind w:left="720" w:hanging="360"/>
+      </w:pPr>
+      <w:rPr>
+        <w:rFonts w:ascii="Symbol" w:hAnsi="Symbol" w:hint="default"/>
+      </w:rPr>
+    </w:lvl>
+    <w:lvl w:ilvl="1" w:tplc="08090003" w:tentative="1">
+      <w:start w:val="1"/>
+      <w:numFmt w:val="bullet"/>
+      <w:lvlText w:val="o"/>
+      <w:lvlJc w:val="left"/>
+      <w:pPr>
+        <w:ind w:left="1440" w:hanging="360"/>
+      </w:pPr>
+      <w:rPr>
+        <w:rFonts w:ascii="Courier New" w:hAnsi="Courier New" w:cs="Courier New" w:hint="default"/>
+      </w:rPr>
+    </w:lvl>
+    <w:lvl w:ilvl="2" w:tplc="08090005" w:tentative="1">
+      <w:start w:val="1"/>
+      <w:numFmt w:val="bullet"/>
+      <w:lvlText w:val=""/>
+      <w:lvlJc w:val="left"/>
+      <w:pPr>
+        <w:ind w:left="2160" w:hanging="360"/>
+      </w:pPr>
+      <w:rPr>
+        <w:rFonts w:ascii="Wingdings" w:hAnsi="Wingdings" w:hint="default"/>
+      </w:rPr>
+    </w:lvl>
+    <w:lvl w:ilvl="3" w:tplc="08090001" w:tentative="1">
+      <w:start w:val="1"/>
+      <w:numFmt w:val="bullet"/>
+      <w:lvlText w:val=""/>
+      <w:lvlJc w:val="left"/>
+      <w:pPr>
+        <w:ind w:left="2880" w:hanging="360"/>
+      </w:pPr>
+      <w:rPr>
+        <w:rFonts w:ascii="Symbol" w:hAnsi="Symbol" w:hint="default"/>
+      </w:rPr>
+    </w:lvl>
+    <w:lvl w:ilvl="4" w:tplc="08090003" w:tentative="1">
+      <w:start w:val="1"/>
+      <w:numFmt w:val="bullet"/>
+      <w:lvlText w:val="o"/>
+      <w:lvlJc w:val="left"/>
+      <w:pPr>
+        <w:ind w:left="3600" w:hanging="360"/>
+      </w:pPr>
+      <w:rPr>
+        <w:rFonts w:ascii="Courier New" w:hAnsi="Courier New" w:cs="Courier New" w:hint="default"/>
+      </w:rPr>
+    </w:lvl>
+    <w:lvl w:ilvl="5" w:tplc="08090005" w:tentative="1">
+      <w:start w:val="1"/>
+      <w:numFmt w:val="bullet"/>
+      <w:lvlText w:val=""/>
+      <w:lvlJc w:val="left"/>
+      <w:pPr>
+        <w:ind w:left="4320" w:hanging="360"/>
+      </w:pPr>
+      <w:rPr>
+        <w:rFonts w:ascii="Wingdings" w:hAnsi="Wingdings" w:hint="default"/>
+      </w:rPr>
+    </w:lvl>
+    <w:lvl w:ilvl="6" w:tplc="08090001" w:tentative="1">
+      <w:start w:val="1"/>
+      <w:numFmt w:val="bullet"/>
+      <w:lvlText w:val=""/>
+      <w:lvlJc w:val="left"/>
+      <w:pPr>
+        <w:ind w:left="5040" w:hanging="360"/>
+      </w:pPr>
+      <w:rPr>
+        <w:rFonts w:ascii="Symbol" w:hAnsi="Symbol" w:hint="default"/>
+      </w:rPr>
+    </w:lvl>
+    <w:lvl w:ilvl="7" w:tplc="08090003" w:tentative="1">
+      <w:start w:val="1"/>
+      <w:numFmt w:val="bullet"/>
+      <w:lvlText w:val="o"/>
+      <w:lvlJc w:val="left"/>
+      <w:pPr>
+        <w:ind w:left="5760" w:hanging="360"/>
+      </w:pPr>
+      <w:rPr>
+        <w:rFonts w:ascii="Courier New" w:hAnsi="Courier New" w:cs="Courier New" w:hint="default"/>
+      </w:rPr>
+    </w:lvl>
+    <w:lvl w:ilvl="8" w:tplc="08090005" w:tentative="1">
+      <w:start w:val="1"/>
+      <w:numFmt w:val="bullet"/>
+      <w:lvlText w:val=""/>
+      <w:lvlJc w:val="left"/>
+      <w:pPr>
+        <w:ind w:left="6480" w:hanging="360"/>
+      </w:pPr>
+      <w:rPr>
+        <w:rFonts w:ascii="Wingdings" w:hAnsi="Wingdings" w:hint="default"/>
+      </w:rPr>
+    </w:lvl>
+  </w:abstractNum>
+  <w:abstractNum w:abstractNumId="2" w15:restartNumberingAfterBreak="0">
     <w:nsid w:val="5AEF3D98"/>
     <w:multiLevelType w:val="hybridMultilevel"/>
     <w:tmpl w:val="658E7212"/>
@@ -2246,7 +2920,120 @@
       </w:rPr>
     </w:lvl>
   </w:abstractNum>
-  <w:abstractNum w:abstractNumId="1" w15:restartNumberingAfterBreak="0">
+  <w:abstractNum w:abstractNumId="3" w15:restartNumberingAfterBreak="0">
+    <w:nsid w:val="619671E8"/>
+    <w:multiLevelType w:val="hybridMultilevel"/>
+    <w:tmpl w:val="FED86AA6"/>
+    <w:lvl w:ilvl="0" w:tplc="08090001">
+      <w:start w:val="1"/>
+      <w:numFmt w:val="bullet"/>
+      <w:lvlText w:val=""/>
+      <w:lvlJc w:val="left"/>
+      <w:pPr>
+        <w:ind w:left="720" w:hanging="360"/>
+      </w:pPr>
+      <w:rPr>
+        <w:rFonts w:ascii="Symbol" w:hAnsi="Symbol" w:hint="default"/>
+      </w:rPr>
+    </w:lvl>
+    <w:lvl w:ilvl="1" w:tplc="08090003">
+      <w:start w:val="1"/>
+      <w:numFmt w:val="bullet"/>
+      <w:lvlText w:val="o"/>
+      <w:lvlJc w:val="left"/>
+      <w:pPr>
+        <w:ind w:left="1440" w:hanging="360"/>
+      </w:pPr>
+      <w:rPr>
+        <w:rFonts w:ascii="Courier New" w:hAnsi="Courier New" w:cs="Courier New" w:hint="default"/>
+      </w:rPr>
+    </w:lvl>
+    <w:lvl w:ilvl="2" w:tplc="08090005" w:tentative="1">
+      <w:start w:val="1"/>
+      <w:numFmt w:val="bullet"/>
+      <w:lvlText w:val=""/>
+      <w:lvlJc w:val="left"/>
+      <w:pPr>
+        <w:ind w:left="2160" w:hanging="360"/>
+      </w:pPr>
+      <w:rPr>
+        <w:rFonts w:ascii="Wingdings" w:hAnsi="Wingdings" w:hint="default"/>
+      </w:rPr>
+    </w:lvl>
+    <w:lvl w:ilvl="3" w:tplc="08090001" w:tentative="1">
+      <w:start w:val="1"/>
+      <w:numFmt w:val="bullet"/>
+      <w:lvlText w:val=""/>
+      <w:lvlJc w:val="left"/>
+      <w:pPr>
+        <w:ind w:left="2880" w:hanging="360"/>
+      </w:pPr>
+      <w:rPr>
+        <w:rFonts w:ascii="Symbol" w:hAnsi="Symbol" w:hint="default"/>
+      </w:rPr>
+    </w:lvl>
+    <w:lvl w:ilvl="4" w:tplc="08090003" w:tentative="1">
+      <w:start w:val="1"/>
+      <w:numFmt w:val="bullet"/>
+      <w:lvlText w:val="o"/>
+      <w:lvlJc w:val="left"/>
+      <w:pPr>
+        <w:ind w:left="3600" w:hanging="360"/>
+      </w:pPr>
+      <w:rPr>
+        <w:rFonts w:ascii="Courier New" w:hAnsi="Courier New" w:cs="Courier New" w:hint="default"/>
+      </w:rPr>
+    </w:lvl>
+    <w:lvl w:ilvl="5" w:tplc="08090005" w:tentative="1">
+      <w:start w:val="1"/>
+      <w:numFmt w:val="bullet"/>
+      <w:lvlText w:val=""/>
+      <w:lvlJc w:val="left"/>
+      <w:pPr>
+        <w:ind w:left="4320" w:hanging="360"/>
+      </w:pPr>
+      <w:rPr>
+        <w:rFonts w:ascii="Wingdings" w:hAnsi="Wingdings" w:hint="default"/>
+      </w:rPr>
+    </w:lvl>
+    <w:lvl w:ilvl="6" w:tplc="08090001" w:tentative="1">
+      <w:start w:val="1"/>
+      <w:numFmt w:val="bullet"/>
+      <w:lvlText w:val=""/>
+      <w:lvlJc w:val="left"/>
+      <w:pPr>
+        <w:ind w:left="5040" w:hanging="360"/>
+      </w:pPr>
+      <w:rPr>
+        <w:rFonts w:ascii="Symbol" w:hAnsi="Symbol" w:hint="default"/>
+      </w:rPr>
+    </w:lvl>
+    <w:lvl w:ilvl="7" w:tplc="08090003" w:tentative="1">
+      <w:start w:val="1"/>
+      <w:numFmt w:val="bullet"/>
+      <w:lvlText w:val="o"/>
+      <w:lvlJc w:val="left"/>
+      <w:pPr>
+        <w:ind w:left="5760" w:hanging="360"/>
+      </w:pPr>
+      <w:rPr>
+        <w:rFonts w:ascii="Courier New" w:hAnsi="Courier New" w:cs="Courier New" w:hint="default"/>
+      </w:rPr>
+    </w:lvl>
+    <w:lvl w:ilvl="8" w:tplc="08090005" w:tentative="1">
+      <w:start w:val="1"/>
+      <w:numFmt w:val="bullet"/>
+      <w:lvlText w:val=""/>
+      <w:lvlJc w:val="left"/>
+      <w:pPr>
+        <w:ind w:left="6480" w:hanging="360"/>
+      </w:pPr>
+      <w:rPr>
+        <w:rFonts w:ascii="Wingdings" w:hAnsi="Wingdings" w:hint="default"/>
+      </w:rPr>
+    </w:lvl>
+  </w:abstractNum>
+  <w:abstractNum w:abstractNumId="4" w15:restartNumberingAfterBreak="0">
     <w:nsid w:val="64100D84"/>
     <w:multiLevelType w:val="hybridMultilevel"/>
     <w:tmpl w:val="59487BF0"/>
@@ -2359,7 +3146,7 @@
       </w:rPr>
     </w:lvl>
   </w:abstractNum>
-  <w:abstractNum w:abstractNumId="2" w15:restartNumberingAfterBreak="0">
+  <w:abstractNum w:abstractNumId="5" w15:restartNumberingAfterBreak="0">
     <w:nsid w:val="68066CD5"/>
     <w:multiLevelType w:val="hybridMultilevel"/>
     <w:tmpl w:val="DE18E896"/>
@@ -2472,7 +3259,7 @@
       </w:rPr>
     </w:lvl>
   </w:abstractNum>
-  <w:abstractNum w:abstractNumId="3" w15:restartNumberingAfterBreak="0">
+  <w:abstractNum w:abstractNumId="6" w15:restartNumberingAfterBreak="0">
     <w:nsid w:val="698A31A4"/>
     <w:multiLevelType w:val="hybridMultilevel"/>
     <w:tmpl w:val="1DDC0624"/>
@@ -2585,7 +3372,7 @@
       </w:rPr>
     </w:lvl>
   </w:abstractNum>
-  <w:abstractNum w:abstractNumId="4" w15:restartNumberingAfterBreak="0">
+  <w:abstractNum w:abstractNumId="7" w15:restartNumberingAfterBreak="0">
     <w:nsid w:val="6BFA1EC4"/>
     <w:multiLevelType w:val="hybridMultilevel"/>
     <w:tmpl w:val="10BAF626"/>
@@ -2698,7 +3485,7 @@
       </w:rPr>
     </w:lvl>
   </w:abstractNum>
-  <w:abstractNum w:abstractNumId="5" w15:restartNumberingAfterBreak="0">
+  <w:abstractNum w:abstractNumId="8" w15:restartNumberingAfterBreak="0">
     <w:nsid w:val="707E6318"/>
     <w:multiLevelType w:val="hybridMultilevel"/>
     <w:tmpl w:val="BC742ACE"/>
@@ -2811,7 +3598,7 @@
       </w:rPr>
     </w:lvl>
   </w:abstractNum>
-  <w:abstractNum w:abstractNumId="6" w15:restartNumberingAfterBreak="0">
+  <w:abstractNum w:abstractNumId="9" w15:restartNumberingAfterBreak="0">
     <w:nsid w:val="7718185A"/>
     <w:multiLevelType w:val="hybridMultilevel"/>
     <w:tmpl w:val="E8048B82"/>
@@ -2925,25 +3712,34 @@
     </w:lvl>
   </w:abstractNum>
   <w:num w:numId="1">
-    <w:abstractNumId w:val="3"/>
+    <w:abstractNumId w:val="6"/>
   </w:num>
   <w:num w:numId="2">
+    <w:abstractNumId w:val="5"/>
+  </w:num>
+  <w:num w:numId="3">
+    <w:abstractNumId w:val="4"/>
+  </w:num>
+  <w:num w:numId="4">
+    <w:abstractNumId w:val="8"/>
+  </w:num>
+  <w:num w:numId="5">
+    <w:abstractNumId w:val="9"/>
+  </w:num>
+  <w:num w:numId="6">
+    <w:abstractNumId w:val="7"/>
+  </w:num>
+  <w:num w:numId="7">
     <w:abstractNumId w:val="2"/>
   </w:num>
-  <w:num w:numId="3">
+  <w:num w:numId="8">
+    <w:abstractNumId w:val="0"/>
+  </w:num>
+  <w:num w:numId="9">
     <w:abstractNumId w:val="1"/>
   </w:num>
-  <w:num w:numId="4">
-    <w:abstractNumId w:val="5"/>
-  </w:num>
-  <w:num w:numId="5">
-    <w:abstractNumId w:val="6"/>
-  </w:num>
-  <w:num w:numId="6">
-    <w:abstractNumId w:val="4"/>
-  </w:num>
-  <w:num w:numId="7">
-    <w:abstractNumId w:val="0"/>
+  <w:num w:numId="10">
+    <w:abstractNumId w:val="3"/>
   </w:num>
 </w:numbering>
 </file>

</xml_diff>

<commit_message>
Fixed some bugs to do with i18n & added button for users to switch between Welsh and English
</commit_message>
<xml_diff>
--- a/Project_Diary.docx
+++ b/Project_Diary.docx
@@ -2678,19 +2678,7 @@
         <w:pStyle w:val="Heading1"/>
       </w:pPr>
       <w:r>
-        <w:t>20</w:t>
-      </w:r>
-      <w:r>
-        <w:t>/02/2019-2</w:t>
-      </w:r>
-      <w:r>
-        <w:t>7</w:t>
-      </w:r>
-      <w:r>
-        <w:t xml:space="preserve">/02/2019: Week </w:t>
-      </w:r>
-      <w:r>
-        <w:t>4</w:t>
+        <w:t>20/02/2019-27/02/2019: Week 4</w:t>
       </w:r>
     </w:p>
     <w:p/>
@@ -2892,6 +2880,550 @@
             <w:r>
               <w:t>Building LDAP functionality in Django.</w:t>
             </w:r>
+          </w:p>
+        </w:tc>
+      </w:tr>
+      <w:tr>
+        <w:tc>
+          <w:tcPr>
+            <w:tcW w:w="1278" w:type="dxa"/>
+          </w:tcPr>
+          <w:p/>
+        </w:tc>
+        <w:tc>
+          <w:tcPr>
+            <w:tcW w:w="992" w:type="dxa"/>
+          </w:tcPr>
+          <w:p/>
+        </w:tc>
+        <w:tc>
+          <w:tcPr>
+            <w:tcW w:w="6746" w:type="dxa"/>
+          </w:tcPr>
+          <w:p/>
+        </w:tc>
+      </w:tr>
+      <w:tr>
+        <w:tc>
+          <w:tcPr>
+            <w:tcW w:w="1278" w:type="dxa"/>
+          </w:tcPr>
+          <w:p/>
+        </w:tc>
+        <w:tc>
+          <w:tcPr>
+            <w:tcW w:w="992" w:type="dxa"/>
+          </w:tcPr>
+          <w:p/>
+        </w:tc>
+        <w:tc>
+          <w:tcPr>
+            <w:tcW w:w="6746" w:type="dxa"/>
+          </w:tcPr>
+          <w:p/>
+        </w:tc>
+      </w:tr>
+      <w:tr>
+        <w:tc>
+          <w:tcPr>
+            <w:tcW w:w="1278" w:type="dxa"/>
+          </w:tcPr>
+          <w:p/>
+        </w:tc>
+        <w:tc>
+          <w:tcPr>
+            <w:tcW w:w="992" w:type="dxa"/>
+          </w:tcPr>
+          <w:p/>
+        </w:tc>
+        <w:tc>
+          <w:tcPr>
+            <w:tcW w:w="6746" w:type="dxa"/>
+          </w:tcPr>
+          <w:p/>
+        </w:tc>
+      </w:tr>
+      <w:tr>
+        <w:tc>
+          <w:tcPr>
+            <w:tcW w:w="1278" w:type="dxa"/>
+          </w:tcPr>
+          <w:p/>
+        </w:tc>
+        <w:tc>
+          <w:tcPr>
+            <w:tcW w:w="992" w:type="dxa"/>
+          </w:tcPr>
+          <w:p/>
+        </w:tc>
+        <w:tc>
+          <w:tcPr>
+            <w:tcW w:w="6746" w:type="dxa"/>
+          </w:tcPr>
+          <w:p/>
+        </w:tc>
+      </w:tr>
+    </w:tbl>
+    <w:p/>
+    <w:p>
+      <w:pPr>
+        <w:pStyle w:val="Heading2"/>
+        <w:tabs>
+          <w:tab w:val="left" w:pos="2010"/>
+        </w:tabs>
+      </w:pPr>
+      <w:r>
+        <w:t>Weekly Review</w:t>
+      </w:r>
+      <w:r>
+        <w:tab/>
+      </w:r>
+    </w:p>
+    <w:p>
+      <w:pPr>
+        <w:pStyle w:val="Heading3"/>
+      </w:pPr>
+      <w:r>
+        <w:t>Successes</w:t>
+      </w:r>
+    </w:p>
+    <w:p>
+      <w:pPr>
+        <w:pStyle w:val="Heading3"/>
+      </w:pPr>
+      <w:r>
+        <w:t>Difficulties</w:t>
+      </w:r>
+    </w:p>
+    <w:p>
+      <w:pPr>
+        <w:pStyle w:val="Heading3"/>
+      </w:pPr>
+      <w:r>
+        <w:t>Reflections</w:t>
+      </w:r>
+    </w:p>
+    <w:p/>
+    <w:p>
+      <w:pPr>
+        <w:pStyle w:val="Heading1"/>
+      </w:pPr>
+      <w:r>
+        <w:t>2</w:t>
+      </w:r>
+      <w:r>
+        <w:t>7</w:t>
+      </w:r>
+      <w:r>
+        <w:t>/02/2019-</w:t>
+      </w:r>
+      <w:r>
+        <w:t>06</w:t>
+      </w:r>
+      <w:r>
+        <w:t>/0</w:t>
+      </w:r>
+      <w:r>
+        <w:t>3</w:t>
+      </w:r>
+      <w:r>
+        <w:t xml:space="preserve">/2019: Week </w:t>
+      </w:r>
+      <w:r>
+        <w:t>5</w:t>
+      </w:r>
+    </w:p>
+    <w:p/>
+    <w:p>
+      <w:pPr>
+        <w:pStyle w:val="Heading2"/>
+      </w:pPr>
+      <w:r>
+        <w:t>Weekly Plan</w:t>
+      </w:r>
+    </w:p>
+    <w:p>
+      <w:pPr>
+        <w:pStyle w:val="ListParagraph"/>
+        <w:numPr>
+          <w:ilvl w:val="0"/>
+          <w:numId w:val="10"/>
+        </w:numPr>
+      </w:pPr>
+      <w:r>
+        <w:t>Finish Tests for Login Feature</w:t>
+      </w:r>
+    </w:p>
+    <w:p>
+      <w:pPr>
+        <w:pStyle w:val="ListParagraph"/>
+        <w:numPr>
+          <w:ilvl w:val="0"/>
+          <w:numId w:val="10"/>
+        </w:numPr>
+      </w:pPr>
+      <w:r>
+        <w:t>Add internationalisation</w:t>
+      </w:r>
+    </w:p>
+    <w:p>
+      <w:pPr>
+        <w:pStyle w:val="ListParagraph"/>
+        <w:numPr>
+          <w:ilvl w:val="0"/>
+          <w:numId w:val="10"/>
+        </w:numPr>
+      </w:pPr>
+      <w:r>
+        <w:t>Build session history management feature</w:t>
+      </w:r>
+    </w:p>
+    <w:p>
+      <w:pPr>
+        <w:pStyle w:val="Heading2"/>
+      </w:pPr>
+      <w:r>
+        <w:t>Weekly Notes</w:t>
+      </w:r>
+    </w:p>
+    <w:tbl>
+      <w:tblPr>
+        <w:tblStyle w:val="TableGrid"/>
+        <w:tblW w:w="0" w:type="auto"/>
+        <w:tblLook w:val="04A0" w:firstRow="1" w:lastRow="0" w:firstColumn="1" w:lastColumn="0" w:noHBand="0" w:noVBand="1"/>
+      </w:tblPr>
+      <w:tblGrid>
+        <w:gridCol w:w="1278"/>
+        <w:gridCol w:w="992"/>
+        <w:gridCol w:w="6746"/>
+      </w:tblGrid>
+      <w:tr>
+        <w:tc>
+          <w:tcPr>
+            <w:tcW w:w="1278" w:type="dxa"/>
+          </w:tcPr>
+          <w:p>
+            <w:r>
+              <w:t>Date</w:t>
+            </w:r>
+          </w:p>
+        </w:tc>
+        <w:tc>
+          <w:tcPr>
+            <w:tcW w:w="992" w:type="dxa"/>
+          </w:tcPr>
+          <w:p>
+            <w:r>
+              <w:t>Type</w:t>
+            </w:r>
+          </w:p>
+        </w:tc>
+        <w:tc>
+          <w:tcPr>
+            <w:tcW w:w="6746" w:type="dxa"/>
+          </w:tcPr>
+          <w:p>
+            <w:r>
+              <w:t>Entry</w:t>
+            </w:r>
+          </w:p>
+        </w:tc>
+      </w:tr>
+      <w:tr>
+        <w:tc>
+          <w:tcPr>
+            <w:tcW w:w="1278" w:type="dxa"/>
+          </w:tcPr>
+          <w:p>
+            <w:r>
+              <w:t>2</w:t>
+            </w:r>
+            <w:r>
+              <w:t>8</w:t>
+            </w:r>
+            <w:r>
+              <w:t>/02/2019</w:t>
+            </w:r>
+          </w:p>
+        </w:tc>
+        <w:tc>
+          <w:tcPr>
+            <w:tcW w:w="992" w:type="dxa"/>
+          </w:tcPr>
+          <w:p>
+            <w:r>
+              <w:t>Main Work</w:t>
+            </w:r>
+          </w:p>
+        </w:tc>
+        <w:tc>
+          <w:tcPr>
+            <w:tcW w:w="6746" w:type="dxa"/>
+          </w:tcPr>
+          <w:p>
+            <w:pPr>
+              <w:rPr>
+                <w:color w:val="FF0000"/>
+              </w:rPr>
+            </w:pPr>
+            <w:r>
+              <w:t>Added i18n and localised for Welsh.</w:t>
+            </w:r>
+          </w:p>
+        </w:tc>
+      </w:tr>
+      <w:tr>
+        <w:tc>
+          <w:tcPr>
+            <w:tcW w:w="1278" w:type="dxa"/>
+          </w:tcPr>
+          <w:p>
+            <w:r>
+              <w:t>2</w:t>
+            </w:r>
+            <w:r>
+              <w:t>8</w:t>
+            </w:r>
+            <w:r>
+              <w:t>/02/2019</w:t>
+            </w:r>
+          </w:p>
+        </w:tc>
+        <w:tc>
+          <w:tcPr>
+            <w:tcW w:w="992" w:type="dxa"/>
+          </w:tcPr>
+          <w:p>
+            <w:r>
+              <w:t>Main Work</w:t>
+            </w:r>
+          </w:p>
+        </w:tc>
+        <w:tc>
+          <w:tcPr>
+            <w:tcW w:w="6746" w:type="dxa"/>
+          </w:tcPr>
+          <w:p>
+            <w:r>
+              <w:t>Added remaining tests for login feature.</w:t>
+            </w:r>
+          </w:p>
+        </w:tc>
+      </w:tr>
+      <w:tr>
+        <w:tc>
+          <w:tcPr>
+            <w:tcW w:w="1278" w:type="dxa"/>
+          </w:tcPr>
+          <w:p>
+            <w:r>
+              <w:lastRenderedPageBreak/>
+              <w:t>28/02/2019</w:t>
+            </w:r>
+          </w:p>
+        </w:tc>
+        <w:tc>
+          <w:tcPr>
+            <w:tcW w:w="992" w:type="dxa"/>
+          </w:tcPr>
+          <w:p>
+            <w:r>
+              <w:t>Note</w:t>
+            </w:r>
+          </w:p>
+        </w:tc>
+        <w:tc>
+          <w:tcPr>
+            <w:tcW w:w="6746" w:type="dxa"/>
+          </w:tcPr>
+          <w:p>
+            <w:r>
+              <w:t>When doing translation in python files</w:t>
+            </w:r>
+            <w:r>
+              <w:br/>
+              <w:t xml:space="preserve">Use </w:t>
+            </w:r>
+            <w:proofErr w:type="spellStart"/>
+            <w:r>
+              <w:t>ugettext_</w:t>
+            </w:r>
+            <w:proofErr w:type="gramStart"/>
+            <w:r>
+              <w:t>lazy</w:t>
+            </w:r>
+            <w:proofErr w:type="spellEnd"/>
+            <w:r>
+              <w:t>(</w:t>
+            </w:r>
+            <w:proofErr w:type="gramEnd"/>
+            <w:r>
+              <w:t>) in models.py/forms.py/apps.py</w:t>
+            </w:r>
+            <w:r>
+              <w:br/>
+              <w:t xml:space="preserve">Use </w:t>
+            </w:r>
+            <w:proofErr w:type="spellStart"/>
+            <w:r>
+              <w:t>ugettext</w:t>
+            </w:r>
+            <w:proofErr w:type="spellEnd"/>
+            <w:r>
+              <w:t xml:space="preserve">() in views.py or other </w:t>
+            </w:r>
+            <w:r>
+              <w:t>modules similar to view functions that are executed during the request process</w:t>
+            </w:r>
+          </w:p>
+          <w:p/>
+        </w:tc>
+      </w:tr>
+      <w:tr>
+        <w:tc>
+          <w:tcPr>
+            <w:tcW w:w="1278" w:type="dxa"/>
+          </w:tcPr>
+          <w:p>
+            <w:r>
+              <w:t>28/02/2019</w:t>
+            </w:r>
+          </w:p>
+        </w:tc>
+        <w:tc>
+          <w:tcPr>
+            <w:tcW w:w="992" w:type="dxa"/>
+          </w:tcPr>
+          <w:p>
+            <w:r>
+              <w:t>Note</w:t>
+            </w:r>
+          </w:p>
+        </w:tc>
+        <w:tc>
+          <w:tcPr>
+            <w:tcW w:w="6746" w:type="dxa"/>
+          </w:tcPr>
+          <w:p>
+            <w:r>
+              <w:t>For adding translations</w:t>
+            </w:r>
+          </w:p>
+          <w:p>
+            <w:pPr>
+              <w:pStyle w:val="ListParagraph"/>
+              <w:numPr>
+                <w:ilvl w:val="0"/>
+                <w:numId w:val="14"/>
+              </w:numPr>
+              <w:rPr>
+                <w:b/>
+              </w:rPr>
+            </w:pPr>
+            <w:r>
+              <w:t xml:space="preserve">To create the </w:t>
+            </w:r>
+            <w:r>
+              <w:t>locale/cy/LC_MESSAGES/</w:t>
+            </w:r>
+            <w:proofErr w:type="spellStart"/>
+            <w:r>
+              <w:t>Django.po</w:t>
+            </w:r>
+            <w:proofErr w:type="spellEnd"/>
+            <w:r>
+              <w:t xml:space="preserve"> use </w:t>
+            </w:r>
+            <w:proofErr w:type="spellStart"/>
+            <w:r>
+              <w:rPr>
+                <w:b/>
+              </w:rPr>
+              <w:t>django</w:t>
+            </w:r>
+            <w:proofErr w:type="spellEnd"/>
+            <w:r>
+              <w:rPr>
+                <w:b/>
+              </w:rPr>
+              <w:t xml:space="preserve">-admin </w:t>
+            </w:r>
+            <w:proofErr w:type="spellStart"/>
+            <w:r>
+              <w:rPr>
+                <w:b/>
+              </w:rPr>
+              <w:t>makemessages</w:t>
+            </w:r>
+            <w:proofErr w:type="spellEnd"/>
+          </w:p>
+          <w:p>
+            <w:pPr>
+              <w:pStyle w:val="ListParagraph"/>
+              <w:numPr>
+                <w:ilvl w:val="0"/>
+                <w:numId w:val="14"/>
+              </w:numPr>
+            </w:pPr>
+            <w:r>
+              <w:t>Then fill in the new translations</w:t>
+            </w:r>
+          </w:p>
+          <w:p>
+            <w:pPr>
+              <w:pStyle w:val="ListParagraph"/>
+              <w:numPr>
+                <w:ilvl w:val="0"/>
+                <w:numId w:val="14"/>
+              </w:numPr>
+            </w:pPr>
+            <w:r>
+              <w:t>U</w:t>
+            </w:r>
+            <w:r>
+              <w:t xml:space="preserve">se </w:t>
+            </w:r>
+            <w:proofErr w:type="spellStart"/>
+            <w:r>
+              <w:rPr>
+                <w:b/>
+              </w:rPr>
+              <w:t>django</w:t>
+            </w:r>
+            <w:proofErr w:type="spellEnd"/>
+            <w:r>
+              <w:rPr>
+                <w:b/>
+              </w:rPr>
+              <w:t xml:space="preserve">-admin </w:t>
+            </w:r>
+            <w:proofErr w:type="spellStart"/>
+            <w:r>
+              <w:rPr>
+                <w:b/>
+              </w:rPr>
+              <w:t>compilemessages</w:t>
+            </w:r>
+            <w:proofErr w:type="spellEnd"/>
+            <w:r>
+              <w:t xml:space="preserve"> to produce the binary .</w:t>
+            </w:r>
+            <w:proofErr w:type="spellStart"/>
+            <w:r>
+              <w:t>mo</w:t>
+            </w:r>
+            <w:proofErr w:type="spellEnd"/>
+            <w:r>
+              <w:t xml:space="preserve"> files that are used by </w:t>
+            </w:r>
+            <w:proofErr w:type="spellStart"/>
+            <w:r>
+              <w:t>gettext</w:t>
+            </w:r>
+            <w:proofErr w:type="spellEnd"/>
+            <w:r>
+              <w:t>.</w:t>
+            </w:r>
             <w:bookmarkStart w:id="0" w:name="_GoBack"/>
             <w:bookmarkEnd w:id="0"/>
           </w:p>
@@ -2902,27 +3434,11 @@
           <w:tcPr>
             <w:tcW w:w="1278" w:type="dxa"/>
           </w:tcPr>
-          <w:p/>
-        </w:tc>
-        <w:tc>
-          <w:tcPr>
-            <w:tcW w:w="992" w:type="dxa"/>
-          </w:tcPr>
-          <w:p/>
-        </w:tc>
-        <w:tc>
-          <w:tcPr>
-            <w:tcW w:w="6746" w:type="dxa"/>
-          </w:tcPr>
-          <w:p/>
-        </w:tc>
-      </w:tr>
-      <w:tr>
-        <w:tc>
-          <w:tcPr>
-            <w:tcW w:w="1278" w:type="dxa"/>
-          </w:tcPr>
-          <w:p/>
+          <w:p>
+            <w:r>
+              <w:t xml:space="preserve"> </w:t>
+            </w:r>
+          </w:p>
         </w:tc>
         <w:tc>
           <w:tcPr>
@@ -3370,6 +3886,92 @@
     </w:lvl>
   </w:abstractNum>
   <w:abstractNum w:abstractNumId="3" w15:restartNumberingAfterBreak="0">
+    <w:nsid w:val="1EE32D7B"/>
+    <w:multiLevelType w:val="hybridMultilevel"/>
+    <w:tmpl w:val="096271D0"/>
+    <w:lvl w:ilvl="0" w:tplc="0809000F">
+      <w:start w:val="1"/>
+      <w:numFmt w:val="decimal"/>
+      <w:lvlText w:val="%1."/>
+      <w:lvlJc w:val="left"/>
+      <w:pPr>
+        <w:ind w:left="720" w:hanging="360"/>
+      </w:pPr>
+    </w:lvl>
+    <w:lvl w:ilvl="1" w:tplc="08090019" w:tentative="1">
+      <w:start w:val="1"/>
+      <w:numFmt w:val="lowerLetter"/>
+      <w:lvlText w:val="%2."/>
+      <w:lvlJc w:val="left"/>
+      <w:pPr>
+        <w:ind w:left="1440" w:hanging="360"/>
+      </w:pPr>
+    </w:lvl>
+    <w:lvl w:ilvl="2" w:tplc="0809001B" w:tentative="1">
+      <w:start w:val="1"/>
+      <w:numFmt w:val="lowerRoman"/>
+      <w:lvlText w:val="%3."/>
+      <w:lvlJc w:val="right"/>
+      <w:pPr>
+        <w:ind w:left="2160" w:hanging="180"/>
+      </w:pPr>
+    </w:lvl>
+    <w:lvl w:ilvl="3" w:tplc="0809000F" w:tentative="1">
+      <w:start w:val="1"/>
+      <w:numFmt w:val="decimal"/>
+      <w:lvlText w:val="%4."/>
+      <w:lvlJc w:val="left"/>
+      <w:pPr>
+        <w:ind w:left="2880" w:hanging="360"/>
+      </w:pPr>
+    </w:lvl>
+    <w:lvl w:ilvl="4" w:tplc="08090019" w:tentative="1">
+      <w:start w:val="1"/>
+      <w:numFmt w:val="lowerLetter"/>
+      <w:lvlText w:val="%5."/>
+      <w:lvlJc w:val="left"/>
+      <w:pPr>
+        <w:ind w:left="3600" w:hanging="360"/>
+      </w:pPr>
+    </w:lvl>
+    <w:lvl w:ilvl="5" w:tplc="0809001B" w:tentative="1">
+      <w:start w:val="1"/>
+      <w:numFmt w:val="lowerRoman"/>
+      <w:lvlText w:val="%6."/>
+      <w:lvlJc w:val="right"/>
+      <w:pPr>
+        <w:ind w:left="4320" w:hanging="180"/>
+      </w:pPr>
+    </w:lvl>
+    <w:lvl w:ilvl="6" w:tplc="0809000F" w:tentative="1">
+      <w:start w:val="1"/>
+      <w:numFmt w:val="decimal"/>
+      <w:lvlText w:val="%7."/>
+      <w:lvlJc w:val="left"/>
+      <w:pPr>
+        <w:ind w:left="5040" w:hanging="360"/>
+      </w:pPr>
+    </w:lvl>
+    <w:lvl w:ilvl="7" w:tplc="08090019" w:tentative="1">
+      <w:start w:val="1"/>
+      <w:numFmt w:val="lowerLetter"/>
+      <w:lvlText w:val="%8."/>
+      <w:lvlJc w:val="left"/>
+      <w:pPr>
+        <w:ind w:left="5760" w:hanging="360"/>
+      </w:pPr>
+    </w:lvl>
+    <w:lvl w:ilvl="8" w:tplc="0809001B" w:tentative="1">
+      <w:start w:val="1"/>
+      <w:numFmt w:val="lowerRoman"/>
+      <w:lvlText w:val="%9."/>
+      <w:lvlJc w:val="right"/>
+      <w:pPr>
+        <w:ind w:left="6480" w:hanging="180"/>
+      </w:pPr>
+    </w:lvl>
+  </w:abstractNum>
+  <w:abstractNum w:abstractNumId="4" w15:restartNumberingAfterBreak="0">
     <w:nsid w:val="52996D67"/>
     <w:multiLevelType w:val="hybridMultilevel"/>
     <w:tmpl w:val="B568DA1E"/>
@@ -3482,7 +4084,7 @@
       </w:rPr>
     </w:lvl>
   </w:abstractNum>
-  <w:abstractNum w:abstractNumId="4" w15:restartNumberingAfterBreak="0">
+  <w:abstractNum w:abstractNumId="5" w15:restartNumberingAfterBreak="0">
     <w:nsid w:val="566A7846"/>
     <w:multiLevelType w:val="hybridMultilevel"/>
     <w:tmpl w:val="B1FCBB3E"/>
@@ -3595,7 +4197,7 @@
       </w:rPr>
     </w:lvl>
   </w:abstractNum>
-  <w:abstractNum w:abstractNumId="5" w15:restartNumberingAfterBreak="0">
+  <w:abstractNum w:abstractNumId="6" w15:restartNumberingAfterBreak="0">
     <w:nsid w:val="5AEF3D98"/>
     <w:multiLevelType w:val="hybridMultilevel"/>
     <w:tmpl w:val="658E7212"/>
@@ -3708,7 +4310,7 @@
       </w:rPr>
     </w:lvl>
   </w:abstractNum>
-  <w:abstractNum w:abstractNumId="6" w15:restartNumberingAfterBreak="0">
+  <w:abstractNum w:abstractNumId="7" w15:restartNumberingAfterBreak="0">
     <w:nsid w:val="619671E8"/>
     <w:multiLevelType w:val="hybridMultilevel"/>
     <w:tmpl w:val="FED86AA6"/>
@@ -3821,7 +4423,7 @@
       </w:rPr>
     </w:lvl>
   </w:abstractNum>
-  <w:abstractNum w:abstractNumId="7" w15:restartNumberingAfterBreak="0">
+  <w:abstractNum w:abstractNumId="8" w15:restartNumberingAfterBreak="0">
     <w:nsid w:val="64100D84"/>
     <w:multiLevelType w:val="hybridMultilevel"/>
     <w:tmpl w:val="59487BF0"/>
@@ -3934,7 +4536,7 @@
       </w:rPr>
     </w:lvl>
   </w:abstractNum>
-  <w:abstractNum w:abstractNumId="8" w15:restartNumberingAfterBreak="0">
+  <w:abstractNum w:abstractNumId="9" w15:restartNumberingAfterBreak="0">
     <w:nsid w:val="68066CD5"/>
     <w:multiLevelType w:val="hybridMultilevel"/>
     <w:tmpl w:val="DE18E896"/>
@@ -4047,7 +4649,7 @@
       </w:rPr>
     </w:lvl>
   </w:abstractNum>
-  <w:abstractNum w:abstractNumId="9" w15:restartNumberingAfterBreak="0">
+  <w:abstractNum w:abstractNumId="10" w15:restartNumberingAfterBreak="0">
     <w:nsid w:val="698A31A4"/>
     <w:multiLevelType w:val="hybridMultilevel"/>
     <w:tmpl w:val="1DDC0624"/>
@@ -4160,7 +4762,7 @@
       </w:rPr>
     </w:lvl>
   </w:abstractNum>
-  <w:abstractNum w:abstractNumId="10" w15:restartNumberingAfterBreak="0">
+  <w:abstractNum w:abstractNumId="11" w15:restartNumberingAfterBreak="0">
     <w:nsid w:val="6BFA1EC4"/>
     <w:multiLevelType w:val="hybridMultilevel"/>
     <w:tmpl w:val="10BAF626"/>
@@ -4273,7 +4875,7 @@
       </w:rPr>
     </w:lvl>
   </w:abstractNum>
-  <w:abstractNum w:abstractNumId="11" w15:restartNumberingAfterBreak="0">
+  <w:abstractNum w:abstractNumId="12" w15:restartNumberingAfterBreak="0">
     <w:nsid w:val="707E6318"/>
     <w:multiLevelType w:val="hybridMultilevel"/>
     <w:tmpl w:val="BC742ACE"/>
@@ -4386,7 +4988,7 @@
       </w:rPr>
     </w:lvl>
   </w:abstractNum>
-  <w:abstractNum w:abstractNumId="12" w15:restartNumberingAfterBreak="0">
+  <w:abstractNum w:abstractNumId="13" w15:restartNumberingAfterBreak="0">
     <w:nsid w:val="7718185A"/>
     <w:multiLevelType w:val="hybridMultilevel"/>
     <w:tmpl w:val="E8048B82"/>
@@ -4500,43 +5102,46 @@
     </w:lvl>
   </w:abstractNum>
   <w:num w:numId="1">
+    <w:abstractNumId w:val="10"/>
+  </w:num>
+  <w:num w:numId="2">
     <w:abstractNumId w:val="9"/>
   </w:num>
-  <w:num w:numId="2">
+  <w:num w:numId="3">
     <w:abstractNumId w:val="8"/>
   </w:num>
-  <w:num w:numId="3">
-    <w:abstractNumId w:val="7"/>
+  <w:num w:numId="4">
+    <w:abstractNumId w:val="12"/>
   </w:num>
-  <w:num w:numId="4">
+  <w:num w:numId="5">
+    <w:abstractNumId w:val="13"/>
+  </w:num>
+  <w:num w:numId="6">
     <w:abstractNumId w:val="11"/>
   </w:num>
-  <w:num w:numId="5">
-    <w:abstractNumId w:val="12"/>
-  </w:num>
-  <w:num w:numId="6">
-    <w:abstractNumId w:val="10"/>
-  </w:num>
   <w:num w:numId="7">
-    <w:abstractNumId w:val="5"/>
+    <w:abstractNumId w:val="6"/>
   </w:num>
   <w:num w:numId="8">
     <w:abstractNumId w:val="0"/>
   </w:num>
   <w:num w:numId="9">
-    <w:abstractNumId w:val="4"/>
+    <w:abstractNumId w:val="5"/>
   </w:num>
   <w:num w:numId="10">
-    <w:abstractNumId w:val="6"/>
+    <w:abstractNumId w:val="7"/>
   </w:num>
   <w:num w:numId="11">
-    <w:abstractNumId w:val="3"/>
+    <w:abstractNumId w:val="4"/>
   </w:num>
   <w:num w:numId="12">
     <w:abstractNumId w:val="2"/>
   </w:num>
   <w:num w:numId="13">
     <w:abstractNumId w:val="1"/>
+  </w:num>
+  <w:num w:numId="14">
+    <w:abstractNumId w:val="3"/>
   </w:num>
 </w:numbering>
 </file>

</xml_diff>

<commit_message>
Added PDF extraction and updated navigation bar
</commit_message>
<xml_diff>
--- a/Project_Diary.docx
+++ b/Project_Diary.docx
@@ -3554,8 +3554,110 @@
             <w:r>
               <w:t>Created FDD progress tracking table. With personalised milestones that fit my process better.</w:t>
             </w:r>
-            <w:bookmarkStart w:id="0" w:name="_GoBack"/>
-            <w:bookmarkEnd w:id="0"/>
+          </w:p>
+        </w:tc>
+      </w:tr>
+      <w:tr>
+        <w:tc>
+          <w:tcPr>
+            <w:tcW w:w="1278" w:type="dxa"/>
+          </w:tcPr>
+          <w:p>
+            <w:r>
+              <w:t>02/03/2019</w:t>
+            </w:r>
+          </w:p>
+        </w:tc>
+        <w:tc>
+          <w:tcPr>
+            <w:tcW w:w="992" w:type="dxa"/>
+          </w:tcPr>
+          <w:p>
+            <w:r>
+              <w:t>Main Work</w:t>
+            </w:r>
+          </w:p>
+        </w:tc>
+        <w:tc>
+          <w:tcPr>
+            <w:tcW w:w="6746" w:type="dxa"/>
+          </w:tcPr>
+          <w:p>
+            <w:r>
+              <w:t>Started building lecture history page</w:t>
+            </w:r>
+          </w:p>
+        </w:tc>
+      </w:tr>
+      <w:tr>
+        <w:tc>
+          <w:tcPr>
+            <w:tcW w:w="1278" w:type="dxa"/>
+          </w:tcPr>
+          <w:p>
+            <w:r>
+              <w:t>04/03/2019</w:t>
+            </w:r>
+          </w:p>
+        </w:tc>
+        <w:tc>
+          <w:tcPr>
+            <w:tcW w:w="992" w:type="dxa"/>
+          </w:tcPr>
+          <w:p>
+            <w:r>
+              <w:t>Main Work</w:t>
+            </w:r>
+          </w:p>
+        </w:tc>
+        <w:tc>
+          <w:tcPr>
+            <w:tcW w:w="6746" w:type="dxa"/>
+          </w:tcPr>
+          <w:p>
+            <w:r>
+              <w:t>Started building create new lecture page. Added in data fixtures as .json files.</w:t>
+            </w:r>
+          </w:p>
+        </w:tc>
+      </w:tr>
+      <w:tr>
+        <w:tc>
+          <w:tcPr>
+            <w:tcW w:w="1278" w:type="dxa"/>
+          </w:tcPr>
+          <w:p>
+            <w:r>
+              <w:t>05/03/2019</w:t>
+            </w:r>
+          </w:p>
+        </w:tc>
+        <w:tc>
+          <w:tcPr>
+            <w:tcW w:w="992" w:type="dxa"/>
+          </w:tcPr>
+          <w:p>
+            <w:r>
+              <w:t>Main Work</w:t>
+            </w:r>
+          </w:p>
+        </w:tc>
+        <w:tc>
+          <w:tcPr>
+            <w:tcW w:w="6746" w:type="dxa"/>
+          </w:tcPr>
+          <w:p>
+            <w:r>
+              <w:t>Added favicon and renamed app ‘</w:t>
+            </w:r>
+            <w:proofErr w:type="spellStart"/>
+            <w:r>
+              <w:t>staff_sessions</w:t>
+            </w:r>
+            <w:proofErr w:type="spellEnd"/>
+            <w:r>
+              <w:t>’ to ‘staff’.</w:t>
+            </w:r>
           </w:p>
         </w:tc>
       </w:tr>
@@ -3598,8 +3700,9 @@
       <w:r>
         <w:t>Reflections</w:t>
       </w:r>
-    </w:p>
-    <w:p/>
+      <w:bookmarkStart w:id="0" w:name="_GoBack"/>
+      <w:bookmarkEnd w:id="0"/>
+    </w:p>
     <w:sectPr>
       <w:pgSz w:w="11906" w:h="16838"/>
       <w:pgMar w:top="1440" w:right="1440" w:bottom="1440" w:left="1440" w:header="708" w:footer="708" w:gutter="0"/>

</xml_diff>

<commit_message>
Added minified versions of bootstrap and jquery to project
</commit_message>
<xml_diff>
--- a/Project_Diary.docx
+++ b/Project_Diary.docx
@@ -3056,6 +3056,9 @@
       <w:r>
         <w:t>Build session history management feature</w:t>
       </w:r>
+      <w:r>
+        <w:t xml:space="preserve"> set</w:t>
+      </w:r>
     </w:p>
     <w:p>
       <w:pPr>
@@ -3758,12 +3761,7 @@
               <w:t>jQuery</w:t>
             </w:r>
             <w:r>
-              <w:t xml:space="preserve"> </w:t>
-            </w:r>
-            <w:bookmarkStart w:id="0" w:name="_GoBack"/>
-            <w:bookmarkEnd w:id="0"/>
-            <w:r>
-              <w:t xml:space="preserve">to toggle the display of certain sections of the lecture detail page. Use </w:t>
+              <w:t xml:space="preserve"> to toggle the display of certain sections of the lecture detail page. Use </w:t>
             </w:r>
             <w:r>
               <w:t>JavaScript</w:t>
@@ -3814,6 +3812,279 @@
         <w:t>Reflections</w:t>
       </w:r>
     </w:p>
+    <w:p/>
+    <w:p>
+      <w:pPr>
+        <w:pStyle w:val="Heading1"/>
+      </w:pPr>
+      <w:r>
+        <w:t>06</w:t>
+      </w:r>
+      <w:r>
+        <w:t>/0</w:t>
+      </w:r>
+      <w:r>
+        <w:t>3</w:t>
+      </w:r>
+      <w:r>
+        <w:t>/2019-</w:t>
+      </w:r>
+      <w:r>
+        <w:t>13</w:t>
+      </w:r>
+      <w:r>
+        <w:t xml:space="preserve">/03/2019: Week </w:t>
+      </w:r>
+      <w:r>
+        <w:t>6</w:t>
+      </w:r>
+    </w:p>
+    <w:p>
+      <w:pPr>
+        <w:pStyle w:val="Heading2"/>
+      </w:pPr>
+      <w:r>
+        <w:t>Weekly Plan</w:t>
+      </w:r>
+    </w:p>
+    <w:p>
+      <w:pPr>
+        <w:pStyle w:val="ListParagraph"/>
+        <w:numPr>
+          <w:ilvl w:val="0"/>
+          <w:numId w:val="10"/>
+        </w:numPr>
+      </w:pPr>
+      <w:r>
+        <w:t>Finish Tests for Login Feature</w:t>
+      </w:r>
+    </w:p>
+    <w:p>
+      <w:pPr>
+        <w:pStyle w:val="ListParagraph"/>
+        <w:numPr>
+          <w:ilvl w:val="0"/>
+          <w:numId w:val="10"/>
+        </w:numPr>
+      </w:pPr>
+      <w:r>
+        <w:t>Add internationalisation</w:t>
+      </w:r>
+    </w:p>
+    <w:p>
+      <w:pPr>
+        <w:pStyle w:val="ListParagraph"/>
+        <w:numPr>
+          <w:ilvl w:val="0"/>
+          <w:numId w:val="10"/>
+        </w:numPr>
+      </w:pPr>
+      <w:r>
+        <w:t>Build session history management feature set</w:t>
+      </w:r>
+    </w:p>
+    <w:p>
+      <w:pPr>
+        <w:pStyle w:val="Heading2"/>
+      </w:pPr>
+      <w:r>
+        <w:lastRenderedPageBreak/>
+        <w:t>Weekly Notes</w:t>
+      </w:r>
+    </w:p>
+    <w:tbl>
+      <w:tblPr>
+        <w:tblStyle w:val="TableGrid"/>
+        <w:tblW w:w="0" w:type="auto"/>
+        <w:tblLook w:val="04A0" w:firstRow="1" w:lastRow="0" w:firstColumn="1" w:lastColumn="0" w:noHBand="0" w:noVBand="1"/>
+      </w:tblPr>
+      <w:tblGrid>
+        <w:gridCol w:w="1278"/>
+        <w:gridCol w:w="992"/>
+        <w:gridCol w:w="6746"/>
+      </w:tblGrid>
+      <w:tr>
+        <w:tc>
+          <w:tcPr>
+            <w:tcW w:w="1278" w:type="dxa"/>
+          </w:tcPr>
+          <w:p>
+            <w:r>
+              <w:t>Date</w:t>
+            </w:r>
+          </w:p>
+        </w:tc>
+        <w:tc>
+          <w:tcPr>
+            <w:tcW w:w="992" w:type="dxa"/>
+          </w:tcPr>
+          <w:p>
+            <w:r>
+              <w:t>Type</w:t>
+            </w:r>
+          </w:p>
+        </w:tc>
+        <w:tc>
+          <w:tcPr>
+            <w:tcW w:w="6746" w:type="dxa"/>
+          </w:tcPr>
+          <w:p>
+            <w:r>
+              <w:t>Entry</w:t>
+            </w:r>
+          </w:p>
+        </w:tc>
+      </w:tr>
+      <w:tr>
+        <w:tc>
+          <w:tcPr>
+            <w:tcW w:w="1278" w:type="dxa"/>
+          </w:tcPr>
+          <w:p>
+            <w:r>
+              <w:t>09/03/2019</w:t>
+            </w:r>
+          </w:p>
+        </w:tc>
+        <w:tc>
+          <w:tcPr>
+            <w:tcW w:w="992" w:type="dxa"/>
+          </w:tcPr>
+          <w:p>
+            <w:r>
+              <w:t>Main Work</w:t>
+            </w:r>
+          </w:p>
+        </w:tc>
+        <w:tc>
+          <w:tcPr>
+            <w:tcW w:w="6746" w:type="dxa"/>
+          </w:tcPr>
+          <w:p>
+            <w:r>
+              <w:t>Fixing jQuery and JavaScript on Lecture Detail page</w:t>
+            </w:r>
+          </w:p>
+        </w:tc>
+      </w:tr>
+      <w:tr>
+        <w:tc>
+          <w:tcPr>
+            <w:tcW w:w="1278" w:type="dxa"/>
+          </w:tcPr>
+          <w:p>
+            <w:r>
+              <w:t>09/03/2019</w:t>
+            </w:r>
+          </w:p>
+        </w:tc>
+        <w:tc>
+          <w:tcPr>
+            <w:tcW w:w="992" w:type="dxa"/>
+          </w:tcPr>
+          <w:p>
+            <w:r>
+              <w:t>Main Work</w:t>
+            </w:r>
+          </w:p>
+        </w:tc>
+        <w:tc>
+          <w:tcPr>
+            <w:tcW w:w="6746" w:type="dxa"/>
+          </w:tcPr>
+          <w:p>
+            <w:r>
+              <w:t>Changed git branch structure to only have a master, development and learning branch</w:t>
+            </w:r>
+          </w:p>
+        </w:tc>
+      </w:tr>
+      <w:tr>
+        <w:tc>
+          <w:tcPr>
+            <w:tcW w:w="1278" w:type="dxa"/>
+          </w:tcPr>
+          <w:p>
+            <w:r>
+              <w:t>09/03/2019</w:t>
+            </w:r>
+          </w:p>
+        </w:tc>
+        <w:tc>
+          <w:tcPr>
+            <w:tcW w:w="992" w:type="dxa"/>
+          </w:tcPr>
+          <w:p>
+            <w:r>
+              <w:t>Main Work</w:t>
+            </w:r>
+          </w:p>
+        </w:tc>
+        <w:tc>
+          <w:tcPr>
+            <w:tcW w:w="6746" w:type="dxa"/>
+          </w:tcPr>
+          <w:p>
+            <w:r>
+              <w:t xml:space="preserve">Included minified versions of </w:t>
+            </w:r>
+            <w:proofErr w:type="spellStart"/>
+            <w:r>
+              <w:t>jquery</w:t>
+            </w:r>
+            <w:proofErr w:type="spellEnd"/>
+            <w:r>
+              <w:t xml:space="preserve"> and bootstrap instead of using CDNs to prevent relying on</w:t>
+            </w:r>
+            <w:r>
+              <w:t xml:space="preserve"> CDNs</w:t>
+            </w:r>
+            <w:bookmarkStart w:id="0" w:name="_GoBack"/>
+            <w:bookmarkEnd w:id="0"/>
+          </w:p>
+        </w:tc>
+      </w:tr>
+    </w:tbl>
+    <w:p/>
+    <w:p>
+      <w:pPr>
+        <w:pStyle w:val="Heading2"/>
+        <w:tabs>
+          <w:tab w:val="left" w:pos="2010"/>
+        </w:tabs>
+      </w:pPr>
+      <w:r>
+        <w:t>Weekly Review</w:t>
+      </w:r>
+      <w:r>
+        <w:tab/>
+      </w:r>
+    </w:p>
+    <w:p>
+      <w:pPr>
+        <w:pStyle w:val="Heading3"/>
+      </w:pPr>
+      <w:r>
+        <w:t>Successes</w:t>
+      </w:r>
+    </w:p>
+    <w:p>
+      <w:pPr>
+        <w:pStyle w:val="Heading3"/>
+      </w:pPr>
+      <w:r>
+        <w:t>Difficulties</w:t>
+      </w:r>
+    </w:p>
+    <w:p>
+      <w:pPr>
+        <w:pStyle w:val="Heading3"/>
+      </w:pPr>
+      <w:r>
+        <w:t>Reflections</w:t>
+      </w:r>
+    </w:p>
+    <w:p/>
     <w:sectPr>
       <w:pgSz w:w="11906" w:h="16838"/>
       <w:pgMar w:top="1440" w:right="1440" w:bottom="1440" w:left="1440" w:header="708" w:footer="708" w:gutter="0"/>

</xml_diff>

<commit_message>
Fixed bug with jQuery hiding and showing panels on lecture_detail.html
</commit_message>
<xml_diff>
--- a/Project_Diary.docx
+++ b/Project_Diary.docx
@@ -3818,25 +3818,7 @@
         <w:pStyle w:val="Heading1"/>
       </w:pPr>
       <w:r>
-        <w:t>06</w:t>
-      </w:r>
-      <w:r>
-        <w:t>/0</w:t>
-      </w:r>
-      <w:r>
-        <w:t>3</w:t>
-      </w:r>
-      <w:r>
-        <w:t>/2019-</w:t>
-      </w:r>
-      <w:r>
-        <w:t>13</w:t>
-      </w:r>
-      <w:r>
-        <w:t xml:space="preserve">/03/2019: Week </w:t>
-      </w:r>
-      <w:r>
-        <w:t>6</w:t>
+        <w:t>06/03/2019-13/03/2019: Week 6</w:t>
       </w:r>
     </w:p>
     <w:p>
@@ -4039,9 +4021,157 @@
             <w:r>
               <w:t xml:space="preserve"> CDNs</w:t>
             </w:r>
-            <w:bookmarkStart w:id="0" w:name="_GoBack"/>
-            <w:bookmarkEnd w:id="0"/>
-          </w:p>
+          </w:p>
+        </w:tc>
+      </w:tr>
+      <w:tr>
+        <w:tc>
+          <w:tcPr>
+            <w:tcW w:w="1278" w:type="dxa"/>
+          </w:tcPr>
+          <w:p>
+            <w:r>
+              <w:t>10/03/2019</w:t>
+            </w:r>
+          </w:p>
+        </w:tc>
+        <w:tc>
+          <w:tcPr>
+            <w:tcW w:w="992" w:type="dxa"/>
+          </w:tcPr>
+          <w:p>
+            <w:r>
+              <w:t>Main Work</w:t>
+            </w:r>
+          </w:p>
+        </w:tc>
+        <w:tc>
+          <w:tcPr>
+            <w:tcW w:w="6746" w:type="dxa"/>
+          </w:tcPr>
+          <w:p>
+            <w:r>
+              <w:t>Added in student connection, disconnection pages.</w:t>
+            </w:r>
+          </w:p>
+        </w:tc>
+        <w:bookmarkStart w:id="0" w:name="_GoBack"/>
+        <w:bookmarkEnd w:id="0"/>
+      </w:tr>
+      <w:tr>
+        <w:tc>
+          <w:tcPr>
+            <w:tcW w:w="1278" w:type="dxa"/>
+          </w:tcPr>
+          <w:p>
+            <w:r>
+              <w:t>10/03/2019</w:t>
+            </w:r>
+          </w:p>
+        </w:tc>
+        <w:tc>
+          <w:tcPr>
+            <w:tcW w:w="992" w:type="dxa"/>
+          </w:tcPr>
+          <w:p>
+            <w:r>
+              <w:t>Main Work</w:t>
+            </w:r>
+          </w:p>
+        </w:tc>
+        <w:tc>
+          <w:tcPr>
+            <w:tcW w:w="6746" w:type="dxa"/>
+          </w:tcPr>
+          <w:p>
+            <w:r>
+              <w:t>Multiple bug fixes and small changes to display and formatting. Added more tests.</w:t>
+            </w:r>
+          </w:p>
+        </w:tc>
+      </w:tr>
+      <w:tr>
+        <w:tc>
+          <w:tcPr>
+            <w:tcW w:w="1278" w:type="dxa"/>
+          </w:tcPr>
+          <w:p>
+            <w:r>
+              <w:t>11/03/2019</w:t>
+            </w:r>
+          </w:p>
+        </w:tc>
+        <w:tc>
+          <w:tcPr>
+            <w:tcW w:w="992" w:type="dxa"/>
+          </w:tcPr>
+          <w:p>
+            <w:r>
+              <w:t>Main Work</w:t>
+            </w:r>
+          </w:p>
+        </w:tc>
+        <w:tc>
+          <w:tcPr>
+            <w:tcW w:w="6746" w:type="dxa"/>
+          </w:tcPr>
+          <w:p>
+            <w:r>
+              <w:t>Added in start of student feedback page and posting questions to lecture functionality.</w:t>
+            </w:r>
+          </w:p>
+        </w:tc>
+      </w:tr>
+      <w:tr>
+        <w:tc>
+          <w:tcPr>
+            <w:tcW w:w="1278" w:type="dxa"/>
+          </w:tcPr>
+          <w:p>
+            <w:r>
+              <w:t>12/03/2019</w:t>
+            </w:r>
+          </w:p>
+        </w:tc>
+        <w:tc>
+          <w:tcPr>
+            <w:tcW w:w="992" w:type="dxa"/>
+          </w:tcPr>
+          <w:p>
+            <w:r>
+              <w:t>Idea</w:t>
+            </w:r>
+          </w:p>
+        </w:tc>
+        <w:tc>
+          <w:tcPr>
+            <w:tcW w:w="6746" w:type="dxa"/>
+          </w:tcPr>
+          <w:p>
+            <w:r>
+              <w:t>Decided to use Ajax to update feedback, questions and runtime without having to reload page.</w:t>
+            </w:r>
+          </w:p>
+        </w:tc>
+      </w:tr>
+      <w:tr>
+        <w:tc>
+          <w:tcPr>
+            <w:tcW w:w="1278" w:type="dxa"/>
+          </w:tcPr>
+          <w:p/>
+        </w:tc>
+        <w:tc>
+          <w:tcPr>
+            <w:tcW w:w="992" w:type="dxa"/>
+          </w:tcPr>
+          <w:p/>
+        </w:tc>
+        <w:tc>
+          <w:tcPr>
+            <w:tcW w:w="6746" w:type="dxa"/>
+          </w:tcPr>
+          <w:p/>
         </w:tc>
       </w:tr>
     </w:tbl>
@@ -6347,6 +6477,36 @@
       <w:szCs w:val="24"/>
     </w:rPr>
   </w:style>
+  <w:style w:type="paragraph" w:styleId="BalloonText">
+    <w:name w:val="Balloon Text"/>
+    <w:basedOn w:val="Normal"/>
+    <w:link w:val="BalloonTextChar"/>
+    <w:uiPriority w:val="99"/>
+    <w:semiHidden/>
+    <w:unhideWhenUsed/>
+    <w:rsid w:val="00FB45FD"/>
+    <w:pPr>
+      <w:spacing w:after="0" w:line="240" w:lineRule="auto"/>
+    </w:pPr>
+    <w:rPr>
+      <w:rFonts w:ascii="Segoe UI" w:hAnsi="Segoe UI" w:cs="Segoe UI"/>
+      <w:sz w:val="18"/>
+      <w:szCs w:val="18"/>
+    </w:rPr>
+  </w:style>
+  <w:style w:type="character" w:customStyle="1" w:styleId="BalloonTextChar">
+    <w:name w:val="Balloon Text Char"/>
+    <w:basedOn w:val="DefaultParagraphFont"/>
+    <w:link w:val="BalloonText"/>
+    <w:uiPriority w:val="99"/>
+    <w:semiHidden/>
+    <w:rsid w:val="00FB45FD"/>
+    <w:rPr>
+      <w:rFonts w:ascii="Segoe UI" w:hAnsi="Segoe UI" w:cs="Segoe UI"/>
+      <w:sz w:val="18"/>
+      <w:szCs w:val="18"/>
+    </w:rPr>
+  </w:style>
 </w:styles>
 </file>
 

</xml_diff>